<commit_message>
书面作业complete&&lab3-1 finish check and need add some useful output
</commit_message>
<xml_diff>
--- a/书面作业/2011395-魏伯繁-书面作业.docx
+++ b/书面作业/2011395-魏伯繁-书面作业.docx
@@ -34,7 +34,6 @@
     </w:p>
     <w:p>
       <w:pPr>
-        <m:rPr/>
         <w:rPr>
           <w:rFonts w:hint="eastAsia" w:hAnsi="Cambria Math"/>
           <w:i w:val="0"/>
@@ -106,7 +105,6 @@
             <m:sSup>
               <m:sSupPr>
                 <m:ctrlPr>
-                  <m:rPr/>
                   <w:rPr>
                     <w:rFonts w:ascii="Cambria Math" w:hAnsi="Cambria Math"/>
                     <w:i/>
@@ -124,7 +122,6 @@
                   <m:t>10</m:t>
                 </m:r>
                 <m:ctrlPr>
-                  <m:rPr/>
                   <w:rPr>
                     <w:rFonts w:ascii="Cambria Math" w:hAnsi="Cambria Math"/>
                     <w:i/>
@@ -142,7 +139,6 @@
                   <m:t>8</m:t>
                 </m:r>
                 <m:ctrlPr>
-                  <m:rPr/>
                   <w:rPr>
                     <w:rFonts w:ascii="Cambria Math" w:hAnsi="Cambria Math"/>
                     <w:i/>
@@ -277,7 +273,6 @@
         <m:f>
           <m:fPr>
             <m:ctrlPr>
-              <m:rPr/>
               <w:rPr>
                 <w:rFonts w:hint="eastAsia" w:ascii="Cambria Math" w:hAnsi="Cambria Math"/>
                 <w:i/>
@@ -295,7 +290,6 @@
               <m:t>6000</m:t>
             </m:r>
             <m:ctrlPr>
-              <m:rPr/>
               <w:rPr>
                 <w:rFonts w:hint="eastAsia" w:ascii="Cambria Math" w:hAnsi="Cambria Math"/>
                 <w:i/>
@@ -366,7 +360,6 @@
               </m:sup>
             </m:sSup>
             <m:ctrlPr>
-              <m:rPr/>
               <w:rPr>
                 <w:rFonts w:hint="eastAsia" w:ascii="Cambria Math" w:hAnsi="Cambria Math"/>
                 <w:i/>
@@ -402,7 +395,6 @@
         <m:sSup>
           <m:sSupPr>
             <m:ctrlPr>
-              <m:rPr/>
               <w:rPr>
                 <w:rFonts w:ascii="Cambria Math" w:hAnsi="Cambria Math"/>
                 <w:i/>
@@ -420,7 +412,6 @@
               <m:t>10</m:t>
             </m:r>
             <m:ctrlPr>
-              <m:rPr/>
               <w:rPr>
                 <w:rFonts w:ascii="Cambria Math" w:hAnsi="Cambria Math"/>
                 <w:i/>
@@ -438,7 +429,6 @@
               <m:t>−5</m:t>
             </m:r>
             <m:ctrlPr>
-              <m:rPr/>
               <w:rPr>
                 <w:rFonts w:ascii="Cambria Math" w:hAnsi="Cambria Math"/>
                 <w:i/>
@@ -475,7 +465,6 @@
     </w:p>
     <w:p>
       <w:pPr>
-        <m:rPr/>
         <w:rPr>
           <w:rFonts w:hint="eastAsia" w:hAnsi="Cambria Math"/>
           <w:i w:val="0"/>
@@ -483,7 +472,6 @@
         </w:rPr>
       </w:pPr>
       <w:r>
-        <m:rPr/>
         <w:rPr>
           <w:rFonts w:hint="eastAsia" w:hAnsi="Cambria Math"/>
           <w:i w:val="0"/>
@@ -555,7 +543,6 @@
             <m:sSup>
               <m:sSupPr>
                 <m:ctrlPr>
-                  <m:rPr/>
                   <w:rPr>
                     <w:rFonts w:ascii="Cambria Math" w:hAnsi="Cambria Math"/>
                     <w:i/>
@@ -573,7 +560,6 @@
                   <m:t>10</m:t>
                 </m:r>
                 <m:ctrlPr>
-                  <m:rPr/>
                   <w:rPr>
                     <w:rFonts w:ascii="Cambria Math" w:hAnsi="Cambria Math"/>
                     <w:i/>
@@ -591,7 +577,6 @@
                   <m:t>6</m:t>
                 </m:r>
                 <m:ctrlPr>
-                  <m:rPr/>
                   <w:rPr>
                     <w:rFonts w:ascii="Cambria Math" w:hAnsi="Cambria Math"/>
                     <w:i/>
@@ -620,7 +605,6 @@
         <m:f>
           <m:fPr>
             <m:ctrlPr>
-              <m:rPr/>
               <w:rPr>
                 <w:rFonts w:hint="eastAsia" w:ascii="Cambria Math" w:hAnsi="Cambria Math"/>
                 <w:i/>
@@ -654,7 +638,6 @@
               <m:t>8</m:t>
             </m:r>
             <m:ctrlPr>
-              <m:rPr/>
               <w:rPr>
                 <w:rFonts w:hint="eastAsia" w:ascii="Cambria Math" w:hAnsi="Cambria Math"/>
                 <w:i/>
@@ -682,7 +665,6 @@
             <m:sSup>
               <m:sSupPr>
                 <m:ctrlPr>
-                  <m:rPr/>
                   <w:rPr>
                     <w:rFonts w:ascii="Cambria Math" w:hAnsi="Cambria Math"/>
                     <w:i/>
@@ -700,7 +682,6 @@
                   <m:t>10</m:t>
                 </m:r>
                 <m:ctrlPr>
-                  <m:rPr/>
                   <w:rPr>
                     <w:rFonts w:ascii="Cambria Math" w:hAnsi="Cambria Math"/>
                     <w:i/>
@@ -718,7 +699,6 @@
                   <m:t>6</m:t>
                 </m:r>
                 <m:ctrlPr>
-                  <m:rPr/>
                   <w:rPr>
                     <w:rFonts w:ascii="Cambria Math" w:hAnsi="Cambria Math"/>
                     <w:i/>
@@ -728,7 +708,6 @@
               </m:sup>
             </m:sSup>
             <m:ctrlPr>
-              <m:rPr/>
               <w:rPr>
                 <w:rFonts w:hint="eastAsia" w:ascii="Cambria Math" w:hAnsi="Cambria Math"/>
                 <w:i/>
@@ -764,7 +743,6 @@
         <m:sSup>
           <m:sSupPr>
             <m:ctrlPr>
-              <m:rPr/>
               <w:rPr>
                 <w:rFonts w:ascii="Cambria Math" w:hAnsi="Cambria Math"/>
                 <w:i/>
@@ -782,7 +760,6 @@
               <m:t>10</m:t>
             </m:r>
             <m:ctrlPr>
-              <m:rPr/>
               <w:rPr>
                 <w:rFonts w:ascii="Cambria Math" w:hAnsi="Cambria Math"/>
                 <w:i/>
@@ -800,7 +777,6 @@
               <m:t>−4</m:t>
             </m:r>
             <m:ctrlPr>
-              <m:rPr/>
               <w:rPr>
                 <w:rFonts w:ascii="Cambria Math" w:hAnsi="Cambria Math"/>
                 <w:i/>
@@ -836,7 +812,6 @@
         <m:sSup>
           <m:sSupPr>
             <m:ctrlPr>
-              <m:rPr/>
               <w:rPr>
                 <w:rFonts w:ascii="Cambria Math" w:hAnsi="Cambria Math"/>
                 <w:i/>
@@ -854,7 +829,6 @@
               <m:t>10</m:t>
             </m:r>
             <m:ctrlPr>
-              <m:rPr/>
               <w:rPr>
                 <w:rFonts w:ascii="Cambria Math" w:hAnsi="Cambria Math"/>
                 <w:i/>
@@ -872,7 +846,6 @@
               <m:t>−3</m:t>
             </m:r>
             <m:ctrlPr>
-              <m:rPr/>
               <w:rPr>
                 <w:rFonts w:ascii="Cambria Math" w:hAnsi="Cambria Math"/>
                 <w:i/>
@@ -908,7 +881,6 @@
         <m:sSup>
           <m:sSupPr>
             <m:ctrlPr>
-              <m:rPr/>
               <w:rPr>
                 <w:rFonts w:ascii="Cambria Math" w:hAnsi="Cambria Math"/>
                 <w:i/>
@@ -926,7 +898,6 @@
               <m:t>10</m:t>
             </m:r>
             <m:ctrlPr>
-              <m:rPr/>
               <w:rPr>
                 <w:rFonts w:ascii="Cambria Math" w:hAnsi="Cambria Math"/>
                 <w:i/>
@@ -944,7 +915,6 @@
               <m:t>−3</m:t>
             </m:r>
             <m:ctrlPr>
-              <m:rPr/>
               <w:rPr>
                 <w:rFonts w:ascii="Cambria Math" w:hAnsi="Cambria Math"/>
                 <w:i/>
@@ -981,28 +951,27 @@
     </w:p>
     <w:p>
       <w:pPr>
-        <m:rPr/>
         <w:rPr>
           <w:rFonts w:hint="eastAsia" w:hAnsi="Cambria Math"/>
           <w:i w:val="0"/>
           <w:lang w:val="en-US" w:eastAsia="zh-CN"/>
         </w:rPr>
       </w:pPr>
-    </w:p>
-    <w:p>
-      <w:pPr>
-        <m:rPr/>
-        <w:rPr>
-          <w:rFonts w:hint="eastAsia" w:hAnsi="Cambria Math" w:cstheme="minorBidi"/>
-          <w:i w:val="0"/>
-          <w:kern w:val="2"/>
-          <w:sz w:val="21"/>
-          <w:szCs w:val="24"/>
-          <w:lang w:val="en-US" w:eastAsia="zh-CN" w:bidi="ar-SA"/>
-        </w:rPr>
-      </w:pPr>
-      <w:r>
-        <m:rPr/>
+      <w:bookmarkStart w:id="0" w:name="_GoBack"/>
+      <w:bookmarkEnd w:id="0"/>
+    </w:p>
+    <w:p>
+      <w:pPr>
+        <w:rPr>
+          <w:rFonts w:hint="eastAsia" w:hAnsi="Cambria Math" w:cstheme="minorBidi"/>
+          <w:i w:val="0"/>
+          <w:kern w:val="2"/>
+          <w:sz w:val="21"/>
+          <w:szCs w:val="24"/>
+          <w:lang w:val="en-US" w:eastAsia="zh-CN" w:bidi="ar-SA"/>
+        </w:rPr>
+      </w:pPr>
+      <w:r>
         <w:rPr>
           <w:rFonts w:hint="eastAsia" w:hAnsi="Cambria Math"/>
           <w:i w:val="0"/>
@@ -1040,7 +1009,6 @@
         <m:sSup>
           <m:sSupPr>
             <m:ctrlPr>
-              <m:rPr/>
               <w:rPr>
                 <w:rFonts w:ascii="Cambria Math" w:hAnsi="Cambria Math" w:cstheme="minorBidi"/>
                 <w:kern w:val="2"/>
@@ -1065,7 +1033,6 @@
               <m:t>10</m:t>
             </m:r>
             <m:ctrlPr>
-              <m:rPr/>
               <w:rPr>
                 <w:rFonts w:ascii="Cambria Math" w:hAnsi="Cambria Math" w:cstheme="minorBidi"/>
                 <w:kern w:val="2"/>
@@ -1090,7 +1057,6 @@
               <m:t>−3</m:t>
             </m:r>
             <m:ctrlPr>
-              <m:rPr/>
               <w:rPr>
                 <w:rFonts w:ascii="Cambria Math" w:hAnsi="Cambria Math" w:cstheme="minorBidi"/>
                 <w:kern w:val="2"/>
@@ -1118,31 +1084,28 @@
     </w:p>
     <w:p>
       <w:pPr>
-        <m:rPr/>
-        <w:rPr>
-          <w:rFonts w:hint="eastAsia" w:hAnsi="Cambria Math" w:cstheme="minorBidi"/>
-          <w:i w:val="0"/>
-          <w:kern w:val="2"/>
-          <w:sz w:val="21"/>
-          <w:szCs w:val="24"/>
-          <w:lang w:val="en-US" w:eastAsia="zh-CN" w:bidi="ar-SA"/>
-        </w:rPr>
-      </w:pPr>
-    </w:p>
-    <w:p>
-      <w:pPr>
-        <m:rPr/>
-        <w:rPr>
-          <w:rFonts w:hint="eastAsia" w:hAnsi="Cambria Math" w:cstheme="minorBidi"/>
-          <w:i w:val="0"/>
-          <w:kern w:val="2"/>
-          <w:sz w:val="21"/>
-          <w:szCs w:val="24"/>
-          <w:lang w:val="en-US" w:eastAsia="zh-CN" w:bidi="ar-SA"/>
-        </w:rPr>
-      </w:pPr>
-      <w:r>
-        <m:rPr/>
+        <w:rPr>
+          <w:rFonts w:hint="eastAsia" w:hAnsi="Cambria Math" w:cstheme="minorBidi"/>
+          <w:i w:val="0"/>
+          <w:kern w:val="2"/>
+          <w:sz w:val="21"/>
+          <w:szCs w:val="24"/>
+          <w:lang w:val="en-US" w:eastAsia="zh-CN" w:bidi="ar-SA"/>
+        </w:rPr>
+      </w:pPr>
+    </w:p>
+    <w:p>
+      <w:pPr>
+        <w:rPr>
+          <w:rFonts w:hint="eastAsia" w:hAnsi="Cambria Math" w:cstheme="minorBidi"/>
+          <w:i w:val="0"/>
+          <w:kern w:val="2"/>
+          <w:sz w:val="21"/>
+          <w:szCs w:val="24"/>
+          <w:lang w:val="en-US" w:eastAsia="zh-CN" w:bidi="ar-SA"/>
+        </w:rPr>
+      </w:pPr>
+      <w:r>
         <w:rPr>
           <w:rFonts w:hint="eastAsia" w:hAnsi="Cambria Math" w:cstheme="minorBidi"/>
           <w:i w:val="0"/>
@@ -1587,31 +1550,28 @@
     </w:p>
     <w:p>
       <w:pPr>
-        <m:rPr/>
-        <w:rPr>
-          <w:rFonts w:hint="eastAsia" w:hAnsi="Cambria Math" w:cstheme="minorBidi"/>
-          <w:i w:val="0"/>
-          <w:kern w:val="2"/>
-          <w:sz w:val="21"/>
-          <w:szCs w:val="24"/>
-          <w:lang w:val="en-US" w:eastAsia="zh-CN" w:bidi="ar-SA"/>
-        </w:rPr>
-      </w:pPr>
-    </w:p>
-    <w:p>
-      <w:pPr>
-        <m:rPr/>
-        <w:rPr>
-          <w:rFonts w:hint="eastAsia" w:hAnsi="Cambria Math" w:cstheme="minorBidi"/>
-          <w:i w:val="0"/>
-          <w:kern w:val="2"/>
-          <w:sz w:val="21"/>
-          <w:szCs w:val="24"/>
-          <w:lang w:val="en-US" w:eastAsia="zh-CN" w:bidi="ar-SA"/>
-        </w:rPr>
-      </w:pPr>
-      <w:r>
-        <m:rPr/>
+        <w:rPr>
+          <w:rFonts w:hint="eastAsia" w:hAnsi="Cambria Math" w:cstheme="minorBidi"/>
+          <w:i w:val="0"/>
+          <w:kern w:val="2"/>
+          <w:sz w:val="21"/>
+          <w:szCs w:val="24"/>
+          <w:lang w:val="en-US" w:eastAsia="zh-CN" w:bidi="ar-SA"/>
+        </w:rPr>
+      </w:pPr>
+    </w:p>
+    <w:p>
+      <w:pPr>
+        <w:rPr>
+          <w:rFonts w:hint="eastAsia" w:hAnsi="Cambria Math" w:cstheme="minorBidi"/>
+          <w:i w:val="0"/>
+          <w:kern w:val="2"/>
+          <w:sz w:val="21"/>
+          <w:szCs w:val="24"/>
+          <w:lang w:val="en-US" w:eastAsia="zh-CN" w:bidi="ar-SA"/>
+        </w:rPr>
+      </w:pPr>
+      <w:r>
         <w:rPr>
           <w:rFonts w:hint="eastAsia" w:hAnsi="Cambria Math" w:cstheme="minorBidi"/>
           <w:i w:val="0"/>
@@ -1707,7 +1667,6 @@
             <m:sSup>
               <m:sSupPr>
                 <m:ctrlPr>
-                  <m:rPr/>
                   <w:rPr>
                     <w:rFonts w:ascii="Cambria Math" w:hAnsi="Cambria Math" w:cstheme="minorBidi"/>
                     <w:i/>
@@ -1731,7 +1690,6 @@
                   <m:t>10</m:t>
                 </m:r>
                 <m:ctrlPr>
-                  <m:rPr/>
                   <w:rPr>
                     <w:rFonts w:ascii="Cambria Math" w:hAnsi="Cambria Math" w:cstheme="minorBidi"/>
                     <w:i/>
@@ -1755,7 +1713,6 @@
                   <m:t>6</m:t>
                 </m:r>
                 <m:ctrlPr>
-                  <m:rPr/>
                   <w:rPr>
                     <w:rFonts w:ascii="Cambria Math" w:hAnsi="Cambria Math" w:cstheme="minorBidi"/>
                     <w:i/>
@@ -1793,7 +1750,6 @@
         <m:f>
           <m:fPr>
             <m:ctrlPr>
-              <m:rPr/>
               <w:rPr>
                 <w:rFonts w:hint="default" w:ascii="Cambria Math" w:hAnsi="Cambria Math" w:cstheme="minorBidi"/>
                 <w:i/>
@@ -1839,7 +1795,6 @@
               <m:t>8</m:t>
             </m:r>
             <m:ctrlPr>
-              <m:rPr/>
               <w:rPr>
                 <w:rFonts w:hint="default" w:ascii="Cambria Math" w:hAnsi="Cambria Math" w:cstheme="minorBidi"/>
                 <w:i/>
@@ -1876,7 +1831,6 @@
             <m:sSup>
               <m:sSupPr>
                 <m:ctrlPr>
-                  <m:rPr/>
                   <w:rPr>
                     <w:rFonts w:ascii="Cambria Math" w:hAnsi="Cambria Math" w:cstheme="minorBidi"/>
                     <w:i/>
@@ -1900,7 +1854,6 @@
                   <m:t>10</m:t>
                 </m:r>
                 <m:ctrlPr>
-                  <m:rPr/>
                   <w:rPr>
                     <w:rFonts w:ascii="Cambria Math" w:hAnsi="Cambria Math" w:cstheme="minorBidi"/>
                     <w:i/>
@@ -1924,7 +1877,6 @@
                   <m:t>6</m:t>
                 </m:r>
                 <m:ctrlPr>
-                  <m:rPr/>
                   <w:rPr>
                     <w:rFonts w:ascii="Cambria Math" w:hAnsi="Cambria Math" w:cstheme="minorBidi"/>
                     <w:i/>
@@ -1937,7 +1889,6 @@
               </m:sup>
             </m:sSup>
             <m:ctrlPr>
-              <m:rPr/>
               <w:rPr>
                 <w:rFonts w:hint="default" w:ascii="Cambria Math" w:hAnsi="Cambria Math" w:cstheme="minorBidi"/>
                 <w:i/>
@@ -1974,7 +1925,6 @@
         <m:sSup>
           <m:sSupPr>
             <m:ctrlPr>
-              <m:rPr/>
               <w:rPr>
                 <w:rFonts w:ascii="Cambria Math" w:hAnsi="Cambria Math" w:cstheme="minorBidi"/>
                 <w:i/>
@@ -1998,7 +1948,6 @@
               <m:t>10</m:t>
             </m:r>
             <m:ctrlPr>
-              <m:rPr/>
               <w:rPr>
                 <w:rFonts w:ascii="Cambria Math" w:hAnsi="Cambria Math" w:cstheme="minorBidi"/>
                 <w:i/>
@@ -2022,7 +1971,6 @@
               <m:t>−4</m:t>
             </m:r>
             <m:ctrlPr>
-              <m:rPr/>
               <w:rPr>
                 <w:rFonts w:ascii="Cambria Math" w:hAnsi="Cambria Math" w:cstheme="minorBidi"/>
                 <w:i/>
@@ -2059,7 +2007,6 @@
         <m:sSup>
           <m:sSupPr>
             <m:ctrlPr>
-              <m:rPr/>
               <w:rPr>
                 <w:rFonts w:ascii="Cambria Math" w:hAnsi="Cambria Math" w:cstheme="minorBidi"/>
                 <w:i/>
@@ -2083,7 +2030,6 @@
               <m:t>10</m:t>
             </m:r>
             <m:ctrlPr>
-              <m:rPr/>
               <w:rPr>
                 <w:rFonts w:ascii="Cambria Math" w:hAnsi="Cambria Math" w:cstheme="minorBidi"/>
                 <w:i/>
@@ -2107,7 +2053,6 @@
               <m:t>−3</m:t>
             </m:r>
             <m:ctrlPr>
-              <m:rPr/>
               <w:rPr>
                 <w:rFonts w:ascii="Cambria Math" w:hAnsi="Cambria Math" w:cstheme="minorBidi"/>
                 <w:i/>
@@ -2166,7 +2111,6 @@
         <m:sSup>
           <m:sSupPr>
             <m:ctrlPr>
-              <m:rPr/>
               <w:rPr>
                 <w:rFonts w:ascii="Cambria Math" w:hAnsi="Cambria Math" w:cstheme="minorBidi"/>
                 <w:i/>
@@ -2190,7 +2134,6 @@
               <m:t>10</m:t>
             </m:r>
             <m:ctrlPr>
-              <m:rPr/>
               <w:rPr>
                 <w:rFonts w:ascii="Cambria Math" w:hAnsi="Cambria Math" w:cstheme="minorBidi"/>
                 <w:i/>
@@ -2214,7 +2157,6 @@
               <m:t>−3</m:t>
             </m:r>
             <m:ctrlPr>
-              <m:rPr/>
               <w:rPr>
                 <w:rFonts w:ascii="Cambria Math" w:hAnsi="Cambria Math" w:cstheme="minorBidi"/>
                 <w:i/>
@@ -2263,7 +2205,6 @@
     </w:p>
     <w:p>
       <w:pPr>
-        <m:rPr/>
         <w:rPr>
           <w:rFonts w:hint="eastAsia" w:hAnsi="Cambria Math" w:cstheme="minorBidi"/>
           <w:i w:val="0"/>
@@ -2398,31 +2339,28 @@
     </w:p>
     <w:p>
       <w:pPr>
-        <m:rPr/>
-        <w:rPr>
-          <w:rFonts w:hint="eastAsia" w:hAnsi="Cambria Math" w:cstheme="minorBidi"/>
-          <w:i w:val="0"/>
-          <w:kern w:val="2"/>
-          <w:sz w:val="21"/>
-          <w:szCs w:val="24"/>
-          <w:lang w:val="en-US" w:eastAsia="zh-CN" w:bidi="ar-SA"/>
-        </w:rPr>
-      </w:pPr>
-    </w:p>
-    <w:p>
-      <w:pPr>
-        <m:rPr/>
-        <w:rPr>
-          <w:rFonts w:hint="eastAsia" w:hAnsi="Cambria Math" w:cstheme="minorBidi"/>
-          <w:i w:val="0"/>
-          <w:kern w:val="2"/>
-          <w:sz w:val="21"/>
-          <w:szCs w:val="24"/>
-          <w:lang w:val="en-US" w:eastAsia="zh-CN" w:bidi="ar-SA"/>
-        </w:rPr>
-      </w:pPr>
-      <w:r>
-        <m:rPr/>
+        <w:rPr>
+          <w:rFonts w:hint="eastAsia" w:hAnsi="Cambria Math" w:cstheme="minorBidi"/>
+          <w:i w:val="0"/>
+          <w:kern w:val="2"/>
+          <w:sz w:val="21"/>
+          <w:szCs w:val="24"/>
+          <w:lang w:val="en-US" w:eastAsia="zh-CN" w:bidi="ar-SA"/>
+        </w:rPr>
+      </w:pPr>
+    </w:p>
+    <w:p>
+      <w:pPr>
+        <w:rPr>
+          <w:rFonts w:hint="eastAsia" w:hAnsi="Cambria Math" w:cstheme="minorBidi"/>
+          <w:i w:val="0"/>
+          <w:kern w:val="2"/>
+          <w:sz w:val="21"/>
+          <w:szCs w:val="24"/>
+          <w:lang w:val="en-US" w:eastAsia="zh-CN" w:bidi="ar-SA"/>
+        </w:rPr>
+      </w:pPr>
+      <w:r>
         <w:rPr>
           <w:rFonts w:hint="eastAsia" w:hAnsi="Cambria Math" w:cstheme="minorBidi"/>
           <w:i w:val="0"/>
@@ -2436,18 +2374,16 @@
     </w:p>
     <w:p>
       <w:pPr>
-        <m:rPr/>
-        <w:rPr>
-          <w:rFonts w:hint="eastAsia" w:hAnsi="Cambria Math" w:cstheme="minorBidi"/>
-          <w:i w:val="0"/>
-          <w:kern w:val="2"/>
-          <w:sz w:val="21"/>
-          <w:szCs w:val="24"/>
-          <w:lang w:val="en-US" w:eastAsia="zh-CN" w:bidi="ar-SA"/>
-        </w:rPr>
-      </w:pPr>
-      <w:r>
-        <m:rPr/>
+        <w:rPr>
+          <w:rFonts w:hint="eastAsia" w:hAnsi="Cambria Math" w:cstheme="minorBidi"/>
+          <w:i w:val="0"/>
+          <w:kern w:val="2"/>
+          <w:sz w:val="21"/>
+          <w:szCs w:val="24"/>
+          <w:lang w:val="en-US" w:eastAsia="zh-CN" w:bidi="ar-SA"/>
+        </w:rPr>
+      </w:pPr>
+      <w:r>
         <w:rPr>
           <w:rFonts w:hint="eastAsia" w:hAnsi="Cambria Math" w:cstheme="minorBidi"/>
           <w:i w:val="0"/>
@@ -2461,18 +2397,16 @@
     </w:p>
     <w:p>
       <w:pPr>
-        <m:rPr/>
-        <w:rPr>
-          <w:rFonts w:hint="eastAsia" w:hAnsi="Cambria Math" w:cstheme="minorBidi"/>
-          <w:i w:val="0"/>
-          <w:kern w:val="2"/>
-          <w:sz w:val="21"/>
-          <w:szCs w:val="24"/>
-          <w:lang w:val="en-US" w:eastAsia="zh-CN" w:bidi="ar-SA"/>
-        </w:rPr>
-      </w:pPr>
-      <w:r>
-        <m:rPr/>
+        <w:rPr>
+          <w:rFonts w:hint="eastAsia" w:hAnsi="Cambria Math" w:cstheme="minorBidi"/>
+          <w:i w:val="0"/>
+          <w:kern w:val="2"/>
+          <w:sz w:val="21"/>
+          <w:szCs w:val="24"/>
+          <w:lang w:val="en-US" w:eastAsia="zh-CN" w:bidi="ar-SA"/>
+        </w:rPr>
+      </w:pPr>
+      <w:r>
         <w:rPr>
           <w:rFonts w:hint="eastAsia" w:hAnsi="Cambria Math" w:cstheme="minorBidi"/>
           <w:i w:val="0"/>
@@ -2486,7 +2420,87 @@
     </w:p>
     <w:p>
       <w:pPr>
-        <m:rPr/>
+        <w:rPr>
+          <w:rFonts w:hint="eastAsia" w:hAnsi="Cambria Math" w:cstheme="minorBidi"/>
+          <w:i w:val="0"/>
+          <w:kern w:val="2"/>
+          <w:sz w:val="21"/>
+          <w:szCs w:val="24"/>
+          <w:lang w:val="en-US" w:eastAsia="zh-CN" w:bidi="ar-SA"/>
+        </w:rPr>
+      </w:pPr>
+      <w:r>
+        <w:rPr>
+          <w:rFonts w:hint="eastAsia" w:hAnsi="Cambria Math" w:cstheme="minorBidi"/>
+          <w:i w:val="0"/>
+          <w:kern w:val="2"/>
+          <w:sz w:val="21"/>
+          <w:szCs w:val="24"/>
+          <w:lang w:val="en-US" w:eastAsia="zh-CN" w:bidi="ar-SA"/>
+        </w:rPr>
+        <w:t>所以说引入统计多路复用后，因为网络中流量的突发性以及不平稳，当数据量大规模同时出现时也会出现端到端延迟情况的出现，主要原因是数据在传输过程中可能被丢弃。</w:t>
+      </w:r>
+    </w:p>
+    <w:p>
+      <w:pPr>
+        <w:rPr>
+          <w:rFonts w:hint="eastAsia" w:hAnsi="Cambria Math" w:cstheme="minorBidi"/>
+          <w:i w:val="0"/>
+          <w:kern w:val="2"/>
+          <w:sz w:val="21"/>
+          <w:szCs w:val="24"/>
+          <w:lang w:val="en-US" w:eastAsia="zh-CN" w:bidi="ar-SA"/>
+        </w:rPr>
+      </w:pPr>
+    </w:p>
+    <w:p>
+      <w:pPr>
+        <w:rPr>
+          <w:rFonts w:hint="eastAsia" w:hAnsi="Cambria Math" w:cstheme="minorBidi"/>
+          <w:i w:val="0"/>
+          <w:kern w:val="2"/>
+          <w:sz w:val="21"/>
+          <w:szCs w:val="24"/>
+          <w:lang w:val="en-US" w:eastAsia="zh-CN" w:bidi="ar-SA"/>
+        </w:rPr>
+      </w:pPr>
+      <w:r>
+        <w:rPr>
+          <w:rFonts w:hint="eastAsia" w:hAnsi="Cambria Math" w:cstheme="minorBidi"/>
+          <w:i w:val="0"/>
+          <w:kern w:val="2"/>
+          <w:sz w:val="21"/>
+          <w:szCs w:val="24"/>
+          <w:lang w:val="en-US" w:eastAsia="zh-CN" w:bidi="ar-SA"/>
+        </w:rPr>
+        <w:t>第二章作业</w:t>
+      </w:r>
+    </w:p>
+    <w:p>
+      <w:pPr>
+        <w:rPr>
+          <w:rFonts w:hint="eastAsia" w:hAnsi="Cambria Math" w:cstheme="minorBidi"/>
+          <w:i w:val="0"/>
+          <w:kern w:val="2"/>
+          <w:sz w:val="21"/>
+          <w:szCs w:val="24"/>
+          <w:lang w:val="en-US" w:eastAsia="zh-CN" w:bidi="ar-SA"/>
+        </w:rPr>
+      </w:pPr>
+      <w:r>
+        <w:rPr>
+          <w:rFonts w:hint="eastAsia" w:hAnsi="Cambria Math" w:cstheme="minorBidi"/>
+          <w:i w:val="0"/>
+          <w:kern w:val="2"/>
+          <w:sz w:val="21"/>
+          <w:szCs w:val="24"/>
+          <w:lang w:val="en-US" w:eastAsia="zh-CN" w:bidi="ar-SA"/>
+        </w:rPr>
+        <w:t>第一题：</w:t>
+      </w:r>
+    </w:p>
+    <w:p>
+      <w:pPr>
         <w:rPr>
           <w:rFonts w:hint="default" w:hAnsi="Cambria Math" w:cstheme="minorBidi"/>
           <w:i w:val="0"/>
@@ -2497,19 +2511,1639 @@
         </w:rPr>
       </w:pPr>
       <w:r>
-        <m:rPr/>
-        <w:rPr>
-          <w:rFonts w:hint="eastAsia" w:hAnsi="Cambria Math" w:cstheme="minorBidi"/>
-          <w:i w:val="0"/>
-          <w:kern w:val="2"/>
-          <w:sz w:val="21"/>
-          <w:szCs w:val="24"/>
-          <w:lang w:val="en-US" w:eastAsia="zh-CN" w:bidi="ar-SA"/>
-        </w:rPr>
-        <w:t>所以说引入统计多路复用后，因为网络中流量的突发性以及不平稳，当数据量大规模同时出现时也会出现端到端延迟情况的出现，主要原因是数据在传输过程中可能被丢弃。</w:t>
-      </w:r>
-      <w:bookmarkStart w:id="0" w:name="_GoBack"/>
-      <w:bookmarkEnd w:id="0"/>
+        <w:rPr>
+          <w:rFonts w:hint="eastAsia" w:hAnsi="Cambria Math" w:cstheme="minorBidi"/>
+          <w:i w:val="0"/>
+          <w:kern w:val="2"/>
+          <w:sz w:val="21"/>
+          <w:szCs w:val="24"/>
+          <w:lang w:val="en-US" w:eastAsia="zh-CN" w:bidi="ar-SA"/>
+        </w:rPr>
+        <w:t>查询域名的IP地址时出现了DNS服务器为Unknown的情况，查询了一下网上的资料是说没有配置域名的反向解析，我尝试了一下不太会，而且我觉得他返回的Address也不太对于是采用了一个新的办法。</w:t>
+      </w:r>
+    </w:p>
+    <w:p>
+      <w:r>
+        <w:drawing>
+          <wp:inline distT="0" distB="0" distL="114300" distR="114300">
+            <wp:extent cx="5114925" cy="1905000"/>
+            <wp:effectExtent l="0" t="0" r="5715" b="0"/>
+            <wp:docPr id="1" name="图片 1"/>
+            <wp:cNvGraphicFramePr>
+              <a:graphicFrameLocks xmlns:a="http://schemas.openxmlformats.org/drawingml/2006/main" noChangeAspect="1"/>
+            </wp:cNvGraphicFramePr>
+            <a:graphic xmlns:a="http://schemas.openxmlformats.org/drawingml/2006/main">
+              <a:graphicData uri="http://schemas.openxmlformats.org/drawingml/2006/picture">
+                <pic:pic xmlns:pic="http://schemas.openxmlformats.org/drawingml/2006/picture">
+                  <pic:nvPicPr>
+                    <pic:cNvPr id="1" name="图片 1"/>
+                    <pic:cNvPicPr>
+                      <a:picLocks noChangeAspect="1"/>
+                    </pic:cNvPicPr>
+                  </pic:nvPicPr>
+                  <pic:blipFill>
+                    <a:blip r:embed="rId4"/>
+                    <a:stretch>
+                      <a:fillRect/>
+                    </a:stretch>
+                  </pic:blipFill>
+                  <pic:spPr>
+                    <a:xfrm>
+                      <a:off x="0" y="0"/>
+                      <a:ext cx="5114925" cy="1905000"/>
+                    </a:xfrm>
+                    <a:prstGeom prst="rect">
+                      <a:avLst/>
+                    </a:prstGeom>
+                    <a:noFill/>
+                    <a:ln>
+                      <a:noFill/>
+                    </a:ln>
+                  </pic:spPr>
+                </pic:pic>
+              </a:graphicData>
+            </a:graphic>
+          </wp:inline>
+        </w:drawing>
+      </w:r>
+    </w:p>
+    <w:p/>
+    <w:p>
+      <w:pPr>
+        <w:rPr>
+          <w:rFonts w:hint="default" w:hAnsi="Cambria Math" w:cstheme="minorBidi"/>
+          <w:i w:val="0"/>
+          <w:kern w:val="2"/>
+          <w:sz w:val="21"/>
+          <w:szCs w:val="24"/>
+          <w:lang w:val="en-US" w:eastAsia="zh-CN" w:bidi="ar-SA"/>
+        </w:rPr>
+      </w:pPr>
+      <w:r>
+        <w:rPr>
+          <w:rFonts w:hint="eastAsia"/>
+          <w:lang w:val="en-US" w:eastAsia="zh-CN"/>
+        </w:rPr>
+        <w:t>于是我换了一个方法：</w:t>
+      </w:r>
+      <w:r>
+        <w:rPr>
+          <w:rFonts w:hint="eastAsia" w:hAnsi="Cambria Math" w:cstheme="minorBidi"/>
+          <w:i w:val="0"/>
+          <w:kern w:val="2"/>
+          <w:sz w:val="21"/>
+          <w:szCs w:val="24"/>
+          <w:lang w:val="en-US" w:eastAsia="zh-CN" w:bidi="ar-SA"/>
+        </w:rPr>
+        <w:t>将域名服务器切换到谷歌的开放dns服务器上，输入命令"server 8.8.8.8"，再做域名的解析就可以得到我们需要的答案了</w:t>
+      </w:r>
+    </w:p>
+    <w:p>
+      <w:pPr>
+        <w:rPr>
+          <w:rFonts w:hint="eastAsia" w:hAnsi="Cambria Math" w:cstheme="minorBidi"/>
+          <w:i w:val="0"/>
+          <w:kern w:val="2"/>
+          <w:sz w:val="21"/>
+          <w:szCs w:val="24"/>
+          <w:lang w:val="en-US" w:eastAsia="zh-CN" w:bidi="ar-SA"/>
+        </w:rPr>
+      </w:pPr>
+      <w:r>
+        <w:rPr>
+          <w:rFonts w:hint="eastAsia" w:hAnsi="Cambria Math" w:cstheme="minorBidi"/>
+          <w:i w:val="0"/>
+          <w:kern w:val="2"/>
+          <w:sz w:val="21"/>
+          <w:szCs w:val="24"/>
+          <w:lang w:val="en-US" w:eastAsia="zh-CN" w:bidi="ar-SA"/>
+        </w:rPr>
+        <w:drawing>
+          <wp:inline distT="0" distB="0" distL="114300" distR="114300">
+            <wp:extent cx="4526280" cy="2766060"/>
+            <wp:effectExtent l="0" t="0" r="0" b="7620"/>
+            <wp:docPr id="3" name="图片 3" descr="fca90ad57679f1d797514890e14aa0b"/>
+            <wp:cNvGraphicFramePr>
+              <a:graphicFrameLocks xmlns:a="http://schemas.openxmlformats.org/drawingml/2006/main" noChangeAspect="1"/>
+            </wp:cNvGraphicFramePr>
+            <a:graphic xmlns:a="http://schemas.openxmlformats.org/drawingml/2006/main">
+              <a:graphicData uri="http://schemas.openxmlformats.org/drawingml/2006/picture">
+                <pic:pic xmlns:pic="http://schemas.openxmlformats.org/drawingml/2006/picture">
+                  <pic:nvPicPr>
+                    <pic:cNvPr id="3" name="图片 3" descr="fca90ad57679f1d797514890e14aa0b"/>
+                    <pic:cNvPicPr>
+                      <a:picLocks noChangeAspect="1"/>
+                    </pic:cNvPicPr>
+                  </pic:nvPicPr>
+                  <pic:blipFill>
+                    <a:blip r:embed="rId5"/>
+                    <a:stretch>
+                      <a:fillRect/>
+                    </a:stretch>
+                  </pic:blipFill>
+                  <pic:spPr>
+                    <a:xfrm>
+                      <a:off x="0" y="0"/>
+                      <a:ext cx="4526280" cy="2766060"/>
+                    </a:xfrm>
+                    <a:prstGeom prst="rect">
+                      <a:avLst/>
+                    </a:prstGeom>
+                  </pic:spPr>
+                </pic:pic>
+              </a:graphicData>
+            </a:graphic>
+          </wp:inline>
+        </w:drawing>
+      </w:r>
+    </w:p>
+    <w:p>
+      <w:pPr>
+        <w:rPr>
+          <w:rFonts w:hint="eastAsia" w:hAnsi="Cambria Math" w:cstheme="minorBidi"/>
+          <w:i w:val="0"/>
+          <w:kern w:val="2"/>
+          <w:sz w:val="21"/>
+          <w:szCs w:val="24"/>
+          <w:lang w:val="en-US" w:eastAsia="zh-CN" w:bidi="ar-SA"/>
+        </w:rPr>
+      </w:pPr>
+      <w:r>
+        <w:rPr>
+          <w:rFonts w:hint="eastAsia" w:hAnsi="Cambria Math" w:cstheme="minorBidi"/>
+          <w:i w:val="0"/>
+          <w:kern w:val="2"/>
+          <w:sz w:val="21"/>
+          <w:szCs w:val="24"/>
+          <w:lang w:val="en-US" w:eastAsia="zh-CN" w:bidi="ar-SA"/>
+        </w:rPr>
+        <w:t>第一部分是本机使用的DNS服务器的信息，客户端先到主DNS Server进行连接查询</w:t>
+      </w:r>
+    </w:p>
+    <w:p>
+      <w:pPr>
+        <w:rPr>
+          <w:rFonts w:hint="eastAsia" w:hAnsi="Cambria Math" w:cstheme="minorBidi"/>
+          <w:i w:val="0"/>
+          <w:kern w:val="2"/>
+          <w:sz w:val="21"/>
+          <w:szCs w:val="24"/>
+          <w:lang w:val="en-US" w:eastAsia="zh-CN" w:bidi="ar-SA"/>
+        </w:rPr>
+      </w:pPr>
+      <w:r>
+        <w:rPr>
+          <w:rFonts w:hint="eastAsia" w:hAnsi="Cambria Math" w:cstheme="minorBidi"/>
+          <w:i w:val="0"/>
+          <w:kern w:val="2"/>
+          <w:sz w:val="21"/>
+          <w:szCs w:val="24"/>
+          <w:lang w:val="en-US" w:eastAsia="zh-CN" w:bidi="ar-SA"/>
+        </w:rPr>
+        <w:t>第二部分内容给我们返回了“非权威应答”。非权威应答的意思是假设某个DNS服务器没有域名www.baidu.com的信息，当有客户端通过它请求百度的ip地址时会通过反复解析或者递归解析的方式从欧诺个实际存储域名-ip对应关系的DNS服务器中获取baidu的域名信息，获得后再反馈给客户端，同时，该域名服务器也会将记录信息放在缓存中，如果再其失效前再有客户端访问就可以直接返回给客户端。</w:t>
+      </w:r>
+    </w:p>
+    <w:p>
+      <w:pPr>
+        <w:rPr>
+          <w:rFonts w:hint="eastAsia" w:hAnsi="Cambria Math" w:cstheme="minorBidi"/>
+          <w:i w:val="0"/>
+          <w:kern w:val="2"/>
+          <w:sz w:val="21"/>
+          <w:szCs w:val="24"/>
+          <w:lang w:val="en-US" w:eastAsia="zh-CN" w:bidi="ar-SA"/>
+        </w:rPr>
+      </w:pPr>
+      <w:r>
+        <w:rPr>
+          <w:rFonts w:hint="eastAsia" w:hAnsi="Cambria Math" w:cstheme="minorBidi"/>
+          <w:i w:val="0"/>
+          <w:kern w:val="2"/>
+          <w:sz w:val="21"/>
+          <w:szCs w:val="24"/>
+          <w:lang w:val="en-US" w:eastAsia="zh-CN" w:bidi="ar-SA"/>
+        </w:rPr>
+        <w:t>第三部分内容我们可以首先看到了一个www.a.shifen.com，这说明一个网站很多时候都不止有一个域名，可能会拥有很多备用域名。上网查找了一下资料：www.a.shifen.com</w:t>
+      </w:r>
+      <w:r>
+        <w:rPr>
+          <w:rFonts w:hint="eastAsia" w:hAnsi="Cambria Math" w:cstheme="minorBidi"/>
+          <w:i w:val="0"/>
+          <w:kern w:val="2"/>
+          <w:sz w:val="21"/>
+          <w:szCs w:val="24"/>
+          <w:lang w:val="en-US" w:eastAsia="zh-CN" w:bidi="ar-SA"/>
+        </w:rPr>
+        <w:fldChar w:fldCharType="begin"/>
+      </w:r>
+      <w:r>
+        <w:rPr>
+          <w:rFonts w:hint="eastAsia" w:hAnsi="Cambria Math" w:cstheme="minorBidi"/>
+          <w:i w:val="0"/>
+          <w:kern w:val="2"/>
+          <w:sz w:val="21"/>
+          <w:szCs w:val="24"/>
+          <w:lang w:val="en-US" w:eastAsia="zh-CN" w:bidi="ar-SA"/>
+        </w:rPr>
+        <w:instrText xml:space="preserve"> HYPERLINK "http://www.a.shifen.com是百度原来的域名,百度原来就叫十分网,因为点击量每点一下赚10分钱,现在作废了。然后可以看到nslookup返回了两个ip地址，也就是一个域名可能会对应多个ip地址，但是在用户对某一域名发起访问时只会对应到一个ip地址，但是在不同时间不同地点访问同一个域名可能会反馈回不同的ip地址。服务器会根据路由器中跳数最小的IP地址作为用户一次访问时的IP地址，这样做不仅可以保证提升访问效率，也可以将几个" </w:instrText>
+      </w:r>
+      <w:r>
+        <w:rPr>
+          <w:rFonts w:hint="eastAsia" w:hAnsi="Cambria Math" w:cstheme="minorBidi"/>
+          <w:i w:val="0"/>
+          <w:kern w:val="2"/>
+          <w:sz w:val="21"/>
+          <w:szCs w:val="24"/>
+          <w:lang w:val="en-US" w:eastAsia="zh-CN" w:bidi="ar-SA"/>
+        </w:rPr>
+        <w:fldChar w:fldCharType="separate"/>
+      </w:r>
+      <w:r>
+        <w:rPr>
+          <w:rFonts w:hint="eastAsia" w:hAnsi="Cambria Math" w:cstheme="minorBidi"/>
+          <w:i w:val="0"/>
+          <w:kern w:val="2"/>
+          <w:sz w:val="21"/>
+          <w:szCs w:val="24"/>
+          <w:lang w:val="en-US" w:eastAsia="zh-CN" w:bidi="ar-SA"/>
+        </w:rPr>
+        <w:t>是百度原来的域名,百度原来就叫十分网,因为点击量每点一下赚10分钱,现在作废了。然后可以看到nslookup返回了两个ip地址，也就是一个域名可能会对应多个ip地址，但是在用户对某一域名发起访问时只会对应到一个ip地址，但是在不同时间不同地点访问同一个域名可能会反馈回不同的ip地址。服务器会根据路由器中跳数最小的IP地址作为用户一次访问时的IP地址，这样做不仅可以保证提升访问效率，也可以通过多个</w:t>
+      </w:r>
+      <w:r>
+        <w:rPr>
+          <w:rFonts w:hint="eastAsia" w:hAnsi="Cambria Math" w:cstheme="minorBidi"/>
+          <w:i w:val="0"/>
+          <w:kern w:val="2"/>
+          <w:sz w:val="21"/>
+          <w:szCs w:val="24"/>
+          <w:lang w:val="en-US" w:eastAsia="zh-CN" w:bidi="ar-SA"/>
+        </w:rPr>
+        <w:fldChar w:fldCharType="end"/>
+      </w:r>
+      <w:r>
+        <w:rPr>
+          <w:rFonts w:hint="eastAsia" w:hAnsi="Cambria Math" w:cstheme="minorBidi"/>
+          <w:i w:val="0"/>
+          <w:kern w:val="2"/>
+          <w:sz w:val="21"/>
+          <w:szCs w:val="24"/>
+          <w:lang w:val="en-US" w:eastAsia="zh-CN" w:bidi="ar-SA"/>
+        </w:rPr>
+        <w:t>ip地址映射提升系统的鲁棒性。最后一个Aliases顾名思义，就是别名的意思，是目标域名的别名。</w:t>
+      </w:r>
+    </w:p>
+    <w:p>
+      <w:pPr>
+        <w:rPr>
+          <w:rFonts w:hint="eastAsia" w:hAnsi="Cambria Math" w:cstheme="minorBidi"/>
+          <w:i w:val="0"/>
+          <w:kern w:val="2"/>
+          <w:sz w:val="21"/>
+          <w:szCs w:val="24"/>
+          <w:lang w:val="en-US" w:eastAsia="zh-CN" w:bidi="ar-SA"/>
+        </w:rPr>
+      </w:pPr>
+    </w:p>
+    <w:p>
+      <w:pPr>
+        <w:rPr>
+          <w:rFonts w:hint="default" w:hAnsi="Cambria Math" w:cstheme="minorBidi"/>
+          <w:i w:val="0"/>
+          <w:kern w:val="2"/>
+          <w:sz w:val="21"/>
+          <w:szCs w:val="24"/>
+          <w:lang w:val="en-US" w:eastAsia="zh-CN" w:bidi="ar-SA"/>
+        </w:rPr>
+      </w:pPr>
+      <w:r>
+        <w:rPr>
+          <w:rFonts w:hint="eastAsia" w:hAnsi="Cambria Math" w:cstheme="minorBidi"/>
+          <w:i w:val="0"/>
+          <w:kern w:val="2"/>
+          <w:sz w:val="21"/>
+          <w:szCs w:val="24"/>
+          <w:lang w:val="en-US" w:eastAsia="zh-CN" w:bidi="ar-SA"/>
+        </w:rPr>
+        <w:t xml:space="preserve">然后我们来使用wireshark来捕获本次的查询结果，可以看到主机向google DNS提交了两次域名解析的请求，第一次是A </w:t>
+      </w:r>
+      <w:r>
+        <w:rPr>
+          <w:rFonts w:hint="eastAsia" w:hAnsi="Cambria Math" w:cstheme="minorBidi"/>
+          <w:i w:val="0"/>
+          <w:kern w:val="2"/>
+          <w:sz w:val="21"/>
+          <w:szCs w:val="24"/>
+          <w:lang w:val="en-US" w:eastAsia="zh-CN" w:bidi="ar-SA"/>
+        </w:rPr>
+        <w:fldChar w:fldCharType="begin"/>
+      </w:r>
+      <w:r>
+        <w:rPr>
+          <w:rFonts w:hint="eastAsia" w:hAnsi="Cambria Math" w:cstheme="minorBidi"/>
+          <w:i w:val="0"/>
+          <w:kern w:val="2"/>
+          <w:sz w:val="21"/>
+          <w:szCs w:val="24"/>
+          <w:lang w:val="en-US" w:eastAsia="zh-CN" w:bidi="ar-SA"/>
+        </w:rPr>
+        <w:instrText xml:space="preserve"> HYPERLINK "http://www.baidu.com，第二次是AAAA" </w:instrText>
+      </w:r>
+      <w:r>
+        <w:rPr>
+          <w:rFonts w:hint="eastAsia" w:hAnsi="Cambria Math" w:cstheme="minorBidi"/>
+          <w:i w:val="0"/>
+          <w:kern w:val="2"/>
+          <w:sz w:val="21"/>
+          <w:szCs w:val="24"/>
+          <w:lang w:val="en-US" w:eastAsia="zh-CN" w:bidi="ar-SA"/>
+        </w:rPr>
+        <w:fldChar w:fldCharType="separate"/>
+      </w:r>
+      <w:r>
+        <w:rPr>
+          <w:rStyle w:val="5"/>
+          <w:rFonts w:hint="eastAsia" w:hAnsi="Cambria Math" w:cstheme="minorBidi"/>
+          <w:i w:val="0"/>
+          <w:kern w:val="2"/>
+          <w:sz w:val="21"/>
+          <w:szCs w:val="24"/>
+          <w:lang w:val="en-US" w:eastAsia="zh-CN" w:bidi="ar-SA"/>
+        </w:rPr>
+        <w:t>www.baidu.com，第二次是AAAA</w:t>
+      </w:r>
+      <w:r>
+        <w:rPr>
+          <w:rFonts w:hint="eastAsia" w:hAnsi="Cambria Math" w:cstheme="minorBidi"/>
+          <w:i w:val="0"/>
+          <w:kern w:val="2"/>
+          <w:sz w:val="21"/>
+          <w:szCs w:val="24"/>
+          <w:lang w:val="en-US" w:eastAsia="zh-CN" w:bidi="ar-SA"/>
+        </w:rPr>
+        <w:fldChar w:fldCharType="end"/>
+      </w:r>
+      <w:r>
+        <w:rPr>
+          <w:rFonts w:hint="eastAsia" w:hAnsi="Cambria Math" w:cstheme="minorBidi"/>
+          <w:i w:val="0"/>
+          <w:kern w:val="2"/>
+          <w:sz w:val="21"/>
+          <w:szCs w:val="24"/>
+          <w:lang w:val="en-US" w:eastAsia="zh-CN" w:bidi="ar-SA"/>
+        </w:rPr>
+        <w:t xml:space="preserve"> www.baidu.com,两次的区别在于A是解析IPV4地址，第二次是请求解析IPV6地址</w:t>
+      </w:r>
+    </w:p>
+    <w:p>
+      <w:pPr>
+        <w:rPr>
+          <w:rFonts w:hint="default" w:hAnsi="Cambria Math" w:cstheme="minorBidi"/>
+          <w:i w:val="0"/>
+          <w:kern w:val="2"/>
+          <w:sz w:val="21"/>
+          <w:szCs w:val="24"/>
+          <w:lang w:val="en-US" w:eastAsia="zh-CN" w:bidi="ar-SA"/>
+        </w:rPr>
+      </w:pPr>
+      <w:r>
+        <w:rPr>
+          <w:rFonts w:hint="default" w:hAnsi="Cambria Math" w:cstheme="minorBidi"/>
+          <w:i w:val="0"/>
+          <w:kern w:val="2"/>
+          <w:sz w:val="21"/>
+          <w:szCs w:val="24"/>
+          <w:lang w:val="en-US" w:eastAsia="zh-CN" w:bidi="ar-SA"/>
+        </w:rPr>
+        <w:drawing>
+          <wp:inline distT="0" distB="0" distL="114300" distR="114300">
+            <wp:extent cx="5266690" cy="303530"/>
+            <wp:effectExtent l="0" t="0" r="6350" b="1270"/>
+            <wp:docPr id="4" name="图片 4" descr="852bbfc8f5e802325437c8fdd4d60d6"/>
+            <wp:cNvGraphicFramePr>
+              <a:graphicFrameLocks xmlns:a="http://schemas.openxmlformats.org/drawingml/2006/main" noChangeAspect="1"/>
+            </wp:cNvGraphicFramePr>
+            <a:graphic xmlns:a="http://schemas.openxmlformats.org/drawingml/2006/main">
+              <a:graphicData uri="http://schemas.openxmlformats.org/drawingml/2006/picture">
+                <pic:pic xmlns:pic="http://schemas.openxmlformats.org/drawingml/2006/picture">
+                  <pic:nvPicPr>
+                    <pic:cNvPr id="4" name="图片 4" descr="852bbfc8f5e802325437c8fdd4d60d6"/>
+                    <pic:cNvPicPr>
+                      <a:picLocks noChangeAspect="1"/>
+                    </pic:cNvPicPr>
+                  </pic:nvPicPr>
+                  <pic:blipFill>
+                    <a:blip r:embed="rId6"/>
+                    <a:stretch>
+                      <a:fillRect/>
+                    </a:stretch>
+                  </pic:blipFill>
+                  <pic:spPr>
+                    <a:xfrm>
+                      <a:off x="0" y="0"/>
+                      <a:ext cx="5266690" cy="303530"/>
+                    </a:xfrm>
+                    <a:prstGeom prst="rect">
+                      <a:avLst/>
+                    </a:prstGeom>
+                  </pic:spPr>
+                </pic:pic>
+              </a:graphicData>
+            </a:graphic>
+          </wp:inline>
+        </w:drawing>
+      </w:r>
+    </w:p>
+    <w:p>
+      <w:pPr>
+        <w:rPr>
+          <w:rFonts w:hint="default" w:hAnsi="Cambria Math" w:cstheme="minorBidi"/>
+          <w:i w:val="0"/>
+          <w:kern w:val="2"/>
+          <w:sz w:val="21"/>
+          <w:szCs w:val="24"/>
+          <w:lang w:val="en-US" w:eastAsia="zh-CN" w:bidi="ar-SA"/>
+        </w:rPr>
+      </w:pPr>
+      <w:r>
+        <w:rPr>
+          <w:rFonts w:hint="eastAsia" w:hAnsi="Cambria Math" w:cstheme="minorBidi"/>
+          <w:i w:val="0"/>
+          <w:kern w:val="2"/>
+          <w:sz w:val="21"/>
+          <w:szCs w:val="24"/>
+          <w:lang w:val="en-US" w:eastAsia="zh-CN" w:bidi="ar-SA"/>
+        </w:rPr>
+        <w:t>DNS的请求包头部：TransactionId是事务的ID，Flags是报文中的标志字段，Response字段为0是因为这个包是一个请求包，OPCOODE为零代表着标准查询，Truncated是TC字符安，Recursion是RD字段，reserved保留位为0，Questions问题计数为1，其余的回答资源记录数、权威名称服务器计数以及附加资源记录数均为0</w:t>
+      </w:r>
+    </w:p>
+    <w:p>
+      <w:pPr>
+        <w:rPr>
+          <w:rFonts w:hint="default" w:hAnsi="Cambria Math" w:cstheme="minorBidi"/>
+          <w:i w:val="0"/>
+          <w:kern w:val="2"/>
+          <w:sz w:val="21"/>
+          <w:szCs w:val="24"/>
+          <w:lang w:val="en-US" w:eastAsia="zh-CN" w:bidi="ar-SA"/>
+        </w:rPr>
+      </w:pPr>
+      <w:r>
+        <w:drawing>
+          <wp:inline distT="0" distB="0" distL="114300" distR="114300">
+            <wp:extent cx="5271135" cy="1814830"/>
+            <wp:effectExtent l="0" t="0" r="1905" b="13970"/>
+            <wp:docPr id="10" name="图片 7"/>
+            <wp:cNvGraphicFramePr>
+              <a:graphicFrameLocks xmlns:a="http://schemas.openxmlformats.org/drawingml/2006/main" noChangeAspect="1"/>
+            </wp:cNvGraphicFramePr>
+            <a:graphic xmlns:a="http://schemas.openxmlformats.org/drawingml/2006/main">
+              <a:graphicData uri="http://schemas.openxmlformats.org/drawingml/2006/picture">
+                <pic:pic xmlns:pic="http://schemas.openxmlformats.org/drawingml/2006/picture">
+                  <pic:nvPicPr>
+                    <pic:cNvPr id="10" name="图片 7"/>
+                    <pic:cNvPicPr>
+                      <a:picLocks noChangeAspect="1"/>
+                    </pic:cNvPicPr>
+                  </pic:nvPicPr>
+                  <pic:blipFill>
+                    <a:blip r:embed="rId7"/>
+                    <a:stretch>
+                      <a:fillRect/>
+                    </a:stretch>
+                  </pic:blipFill>
+                  <pic:spPr>
+                    <a:xfrm>
+                      <a:off x="0" y="0"/>
+                      <a:ext cx="5271135" cy="1814830"/>
+                    </a:xfrm>
+                    <a:prstGeom prst="rect">
+                      <a:avLst/>
+                    </a:prstGeom>
+                    <a:noFill/>
+                    <a:ln>
+                      <a:noFill/>
+                    </a:ln>
+                  </pic:spPr>
+                </pic:pic>
+              </a:graphicData>
+            </a:graphic>
+          </wp:inline>
+        </w:drawing>
+      </w:r>
+    </w:p>
+    <w:p>
+      <w:pPr>
+        <w:rPr>
+          <w:rFonts w:hint="default" w:hAnsi="Cambria Math" w:cstheme="minorBidi"/>
+          <w:i w:val="0"/>
+          <w:kern w:val="2"/>
+          <w:sz w:val="21"/>
+          <w:szCs w:val="24"/>
+          <w:lang w:val="en-US" w:eastAsia="zh-CN" w:bidi="ar-SA"/>
+        </w:rPr>
+      </w:pPr>
+      <w:r>
+        <w:rPr>
+          <w:rFonts w:hint="eastAsia" w:hAnsi="Cambria Math" w:cstheme="minorBidi"/>
+          <w:i w:val="0"/>
+          <w:kern w:val="2"/>
+          <w:sz w:val="21"/>
+          <w:szCs w:val="24"/>
+          <w:lang w:val="en-US" w:eastAsia="zh-CN" w:bidi="ar-SA"/>
+        </w:rPr>
+        <w:t>DNS的响应包头部：事务ID与发出时的事务ID相对应，报文中的标志字段为返回，并且没有错误，QR字段为1表示一个响应包，AA字段、TC字段、为0，RD和RA字段均为1，并对一个问题返回了3个回答。</w:t>
+      </w:r>
+    </w:p>
+    <w:p>
+      <w:pPr>
+        <w:rPr>
+          <w:rFonts w:hint="default" w:hAnsi="Cambria Math" w:cstheme="minorBidi"/>
+          <w:i w:val="0"/>
+          <w:kern w:val="2"/>
+          <w:sz w:val="21"/>
+          <w:szCs w:val="24"/>
+          <w:lang w:val="en-US" w:eastAsia="zh-CN" w:bidi="ar-SA"/>
+        </w:rPr>
+      </w:pPr>
+      <w:r>
+        <w:drawing>
+          <wp:inline distT="0" distB="0" distL="114300" distR="114300">
+            <wp:extent cx="5264785" cy="1584960"/>
+            <wp:effectExtent l="0" t="0" r="8255" b="0"/>
+            <wp:docPr id="9" name="图片 6"/>
+            <wp:cNvGraphicFramePr>
+              <a:graphicFrameLocks xmlns:a="http://schemas.openxmlformats.org/drawingml/2006/main" noChangeAspect="1"/>
+            </wp:cNvGraphicFramePr>
+            <a:graphic xmlns:a="http://schemas.openxmlformats.org/drawingml/2006/main">
+              <a:graphicData uri="http://schemas.openxmlformats.org/drawingml/2006/picture">
+                <pic:pic xmlns:pic="http://schemas.openxmlformats.org/drawingml/2006/picture">
+                  <pic:nvPicPr>
+                    <pic:cNvPr id="9" name="图片 6"/>
+                    <pic:cNvPicPr>
+                      <a:picLocks noChangeAspect="1"/>
+                    </pic:cNvPicPr>
+                  </pic:nvPicPr>
+                  <pic:blipFill>
+                    <a:blip r:embed="rId8"/>
+                    <a:stretch>
+                      <a:fillRect/>
+                    </a:stretch>
+                  </pic:blipFill>
+                  <pic:spPr>
+                    <a:xfrm>
+                      <a:off x="0" y="0"/>
+                      <a:ext cx="5264785" cy="1584960"/>
+                    </a:xfrm>
+                    <a:prstGeom prst="rect">
+                      <a:avLst/>
+                    </a:prstGeom>
+                    <a:noFill/>
+                    <a:ln>
+                      <a:noFill/>
+                    </a:ln>
+                  </pic:spPr>
+                </pic:pic>
+              </a:graphicData>
+            </a:graphic>
+          </wp:inline>
+        </w:drawing>
+      </w:r>
+    </w:p>
+    <w:p>
+      <w:pPr>
+        <w:rPr>
+          <w:rFonts w:hint="eastAsia" w:hAnsi="Cambria Math" w:cstheme="minorBidi"/>
+          <w:i w:val="0"/>
+          <w:kern w:val="2"/>
+          <w:sz w:val="21"/>
+          <w:szCs w:val="24"/>
+          <w:lang w:val="en-US" w:eastAsia="zh-CN" w:bidi="ar-SA"/>
+        </w:rPr>
+      </w:pPr>
+      <w:r>
+        <w:rPr>
+          <w:rFonts w:hint="eastAsia" w:hAnsi="Cambria Math" w:cstheme="minorBidi"/>
+          <w:i w:val="0"/>
+          <w:kern w:val="2"/>
+          <w:sz w:val="21"/>
+          <w:szCs w:val="24"/>
+          <w:lang w:val="en-US" w:eastAsia="zh-CN" w:bidi="ar-SA"/>
+        </w:rPr>
+        <w:t>然后我们以IPV4的地址解析为例分析google DNS返回的内容：</w:t>
+      </w:r>
+    </w:p>
+    <w:p>
+      <w:pPr>
+        <w:rPr>
+          <w:rFonts w:hint="eastAsia"/>
+          <w:lang w:val="en-US" w:eastAsia="zh-CN"/>
+        </w:rPr>
+      </w:pPr>
+      <w:r>
+        <w:rPr>
+          <w:rFonts w:hint="eastAsia"/>
+          <w:lang w:val="en-US" w:eastAsia="zh-CN"/>
+        </w:rPr>
+        <w:t>首先，第一条回答的别名为CNAME，表示这一个键值对返回的是域名的别名，也就是我们在命令行窗口处看到的名称www.a.shifen.com</w:t>
+      </w:r>
+    </w:p>
+    <w:p>
+      <w:pPr>
+        <w:rPr>
+          <w:rFonts w:hint="eastAsia"/>
+          <w:lang w:val="en-US" w:eastAsia="zh-CN"/>
+        </w:rPr>
+      </w:pPr>
+      <w:r>
+        <w:rPr>
+          <w:rFonts w:hint="eastAsia"/>
+          <w:lang w:val="en-US" w:eastAsia="zh-CN"/>
+        </w:rPr>
+        <w:t>接下来两条得到的类型都为A，也就是解析了32位的IPV4地址，分别解析出来了这个域名所对应的两个ip地址。</w:t>
+      </w:r>
+    </w:p>
+    <w:p>
+      <w:pPr>
+        <w:rPr>
+          <w:rFonts w:hint="default"/>
+          <w:lang w:val="en-US" w:eastAsia="zh-CN"/>
+        </w:rPr>
+      </w:pPr>
+      <w:r>
+        <w:rPr>
+          <w:rFonts w:hint="eastAsia"/>
+          <w:lang w:val="en-US" w:eastAsia="zh-CN"/>
+        </w:rPr>
+        <w:t>其他的一些参数例如Time To Live代表了有效时间，Data Length代表了数据的长度，Class In表示在新特网上搜索</w:t>
+      </w:r>
+    </w:p>
+    <w:p>
+      <w:pPr>
+        <w:rPr>
+          <w:rFonts w:hint="eastAsia" w:hAnsi="Cambria Math" w:cstheme="minorBidi"/>
+          <w:i w:val="0"/>
+          <w:kern w:val="2"/>
+          <w:sz w:val="21"/>
+          <w:szCs w:val="24"/>
+          <w:lang w:val="en-US" w:eastAsia="zh-CN" w:bidi="ar-SA"/>
+        </w:rPr>
+      </w:pPr>
+    </w:p>
+    <w:p>
+      <w:r>
+        <w:drawing>
+          <wp:inline distT="0" distB="0" distL="114300" distR="114300">
+            <wp:extent cx="5260340" cy="2694940"/>
+            <wp:effectExtent l="0" t="0" r="12700" b="2540"/>
+            <wp:docPr id="5" name="图片 2"/>
+            <wp:cNvGraphicFramePr>
+              <a:graphicFrameLocks xmlns:a="http://schemas.openxmlformats.org/drawingml/2006/main" noChangeAspect="1"/>
+            </wp:cNvGraphicFramePr>
+            <a:graphic xmlns:a="http://schemas.openxmlformats.org/drawingml/2006/main">
+              <a:graphicData uri="http://schemas.openxmlformats.org/drawingml/2006/picture">
+                <pic:pic xmlns:pic="http://schemas.openxmlformats.org/drawingml/2006/picture">
+                  <pic:nvPicPr>
+                    <pic:cNvPr id="5" name="图片 2"/>
+                    <pic:cNvPicPr>
+                      <a:picLocks noChangeAspect="1"/>
+                    </pic:cNvPicPr>
+                  </pic:nvPicPr>
+                  <pic:blipFill>
+                    <a:blip r:embed="rId9"/>
+                    <a:stretch>
+                      <a:fillRect/>
+                    </a:stretch>
+                  </pic:blipFill>
+                  <pic:spPr>
+                    <a:xfrm>
+                      <a:off x="0" y="0"/>
+                      <a:ext cx="5260340" cy="2694940"/>
+                    </a:xfrm>
+                    <a:prstGeom prst="rect">
+                      <a:avLst/>
+                    </a:prstGeom>
+                    <a:noFill/>
+                    <a:ln>
+                      <a:noFill/>
+                    </a:ln>
+                  </pic:spPr>
+                </pic:pic>
+              </a:graphicData>
+            </a:graphic>
+          </wp:inline>
+        </w:drawing>
+      </w:r>
+    </w:p>
+    <w:p>
+      <w:pPr>
+        <w:keepNext w:val="0"/>
+        <w:keepLines w:val="0"/>
+        <w:widowControl/>
+        <w:suppressLineNumbers w:val="0"/>
+        <w:shd w:val="clear" w:fill="FFFFFF"/>
+        <w:spacing w:after="180" w:afterAutospacing="0" w:line="288" w:lineRule="atLeast"/>
+        <w:ind w:left="0" w:firstLine="336"/>
+        <w:jc w:val="left"/>
+        <w:rPr>
+          <w:rFonts w:hint="default"/>
+          <w:lang w:val="en-US" w:eastAsia="zh-CN"/>
+        </w:rPr>
+      </w:pPr>
+      <w:r>
+        <w:rPr>
+          <w:rFonts w:hint="eastAsia"/>
+          <w:lang w:val="en-US" w:eastAsia="zh-CN"/>
+        </w:rPr>
+        <w:t>而在对IPV6的解析中看到了更加丰富的内容：在回答中出现了Authoritative nameservers，我在网上也找到了关于授权服务器的定义，与理论课上学习的基本一致：</w:t>
+      </w:r>
+      <w:r>
+        <w:rPr>
+          <w:rFonts w:hint="default"/>
+          <w:lang w:val="en-US" w:eastAsia="zh-CN"/>
+        </w:rPr>
+        <w:t>DNS名称服务器保存着域名空间中部分区域的数据。如果</w:t>
+      </w:r>
+      <w:r>
+        <w:rPr>
+          <w:rFonts w:hint="default"/>
+          <w:lang w:val="en-US" w:eastAsia="zh-CN"/>
+        </w:rPr>
+        <w:fldChar w:fldCharType="begin"/>
+      </w:r>
+      <w:r>
+        <w:rPr>
+          <w:rFonts w:hint="default"/>
+          <w:lang w:val="en-US" w:eastAsia="zh-CN"/>
+        </w:rPr>
+        <w:instrText xml:space="preserve"> HYPERLINK "https://baike.baidu.com/item/DNS%E6%9C%8D%E5%8A%A1%E5%99%A8/8079460" \t "https://baike.baidu.com/item/%E5%90%8D%E7%A7%B0%E6%9C%8D%E5%8A%A1%E5%99%A8/_blank" </w:instrText>
+      </w:r>
+      <w:r>
+        <w:rPr>
+          <w:rFonts w:hint="default"/>
+          <w:lang w:val="en-US" w:eastAsia="zh-CN"/>
+        </w:rPr>
+        <w:fldChar w:fldCharType="separate"/>
+      </w:r>
+      <w:r>
+        <w:rPr>
+          <w:rFonts w:hint="default"/>
+          <w:lang w:val="en-US" w:eastAsia="zh-CN"/>
+        </w:rPr>
+        <w:t>DNS服务器</w:t>
+      </w:r>
+      <w:r>
+        <w:rPr>
+          <w:rFonts w:hint="default"/>
+          <w:lang w:val="en-US" w:eastAsia="zh-CN"/>
+        </w:rPr>
+        <w:fldChar w:fldCharType="end"/>
+      </w:r>
+      <w:r>
+        <w:rPr>
+          <w:rFonts w:hint="default"/>
+          <w:lang w:val="en-US" w:eastAsia="zh-CN"/>
+        </w:rPr>
+        <w:t>负责管辖一个或多个区域时，称此DNS服务器为这些区域的授权服务器（Authoritative NameServer）。名称服务器 （Name Server）资源记录用于标记被指定为区域权威服务器的DNS 服务器。通过在 NS 资源记录中列出服务器，其他服务器就认为它是该区域的权威服务器。</w:t>
+      </w:r>
+    </w:p>
+    <w:p>
+      <w:pPr>
+        <w:keepNext w:val="0"/>
+        <w:keepLines w:val="0"/>
+        <w:widowControl/>
+        <w:suppressLineNumbers w:val="0"/>
+        <w:shd w:val="clear" w:fill="FFFFFF"/>
+        <w:spacing w:after="180" w:afterAutospacing="0" w:line="288" w:lineRule="atLeast"/>
+        <w:ind w:left="0" w:firstLine="336"/>
+        <w:jc w:val="left"/>
+        <w:rPr>
+          <w:rFonts w:hint="eastAsia"/>
+          <w:lang w:val="en-US" w:eastAsia="zh-CN"/>
+        </w:rPr>
+      </w:pPr>
+      <w:r>
+        <w:rPr>
+          <w:rFonts w:hint="eastAsia"/>
+          <w:lang w:val="en-US" w:eastAsia="zh-CN"/>
+        </w:rPr>
+        <w:t>SOA代表着区域数据库的开始，描述负责区域的域名服务器、版本信息以及从属域名服务器备份时的一些参数。</w:t>
+      </w:r>
+    </w:p>
+    <w:p>
+      <w:pPr>
+        <w:keepNext w:val="0"/>
+        <w:keepLines w:val="0"/>
+        <w:widowControl/>
+        <w:suppressLineNumbers w:val="0"/>
+        <w:shd w:val="clear" w:fill="FFFFFF"/>
+        <w:spacing w:after="180" w:afterAutospacing="0" w:line="288" w:lineRule="atLeast"/>
+        <w:ind w:left="0" w:firstLine="336"/>
+        <w:jc w:val="left"/>
+        <w:rPr>
+          <w:rFonts w:hint="default"/>
+          <w:lang w:val="en-US" w:eastAsia="zh-CN"/>
+        </w:rPr>
+      </w:pPr>
+      <w:r>
+        <w:rPr>
+          <w:rFonts w:hint="default"/>
+          <w:lang w:val="en-US" w:eastAsia="zh-CN"/>
+        </w:rPr>
+        <w:t>主要名称服务器：主要名称服务器（PrimaryNameServer），它保存着区域中的相关设置数据，当区域中的数据更改，如添加主机时，这些更改就被保存到主要名称服务器中。</w:t>
+      </w:r>
+    </w:p>
+    <w:p>
+      <w:pPr>
+        <w:keepNext w:val="0"/>
+        <w:keepLines w:val="0"/>
+        <w:widowControl/>
+        <w:suppressLineNumbers w:val="0"/>
+        <w:shd w:val="clear" w:fill="FFFFFF"/>
+        <w:spacing w:after="180" w:afterAutospacing="0" w:line="288" w:lineRule="atLeast"/>
+        <w:ind w:left="0" w:firstLine="336"/>
+        <w:jc w:val="left"/>
+        <w:rPr>
+          <w:rFonts w:hint="default"/>
+          <w:lang w:val="en-US" w:eastAsia="zh-CN"/>
+        </w:rPr>
+      </w:pPr>
+      <w:r>
+        <w:rPr>
+          <w:rFonts w:hint="default"/>
+          <w:lang w:val="en-US" w:eastAsia="zh-CN"/>
+        </w:rPr>
+        <w:t>Responsible authority’s mailbox表示</w:t>
+      </w:r>
+      <w:r>
+        <w:rPr>
+          <w:rFonts w:hint="eastAsia"/>
+          <w:lang w:val="en-US" w:eastAsia="zh-CN"/>
+        </w:rPr>
+        <w:t>负责人（管理员）的邮箱等一些其他的信息，因为涉及到授权服务器，所以信息也比非授权的服务器要丰富些。</w:t>
+      </w:r>
+    </w:p>
+    <w:p>
+      <w:pPr>
+        <w:keepNext w:val="0"/>
+        <w:keepLines w:val="0"/>
+        <w:widowControl/>
+        <w:suppressLineNumbers w:val="0"/>
+        <w:shd w:val="clear" w:fill="FFFFFF"/>
+        <w:spacing w:after="180" w:afterAutospacing="0" w:line="288" w:lineRule="atLeast"/>
+        <w:jc w:val="left"/>
+        <w:rPr>
+          <w:rFonts w:hint="default"/>
+          <w:lang w:val="en-US" w:eastAsia="zh-CN"/>
+        </w:rPr>
+      </w:pPr>
+      <w:r>
+        <w:rPr>
+          <w:rFonts w:hint="default"/>
+          <w:lang w:val="en-US" w:eastAsia="zh-CN"/>
+        </w:rPr>
+        <w:drawing>
+          <wp:inline distT="0" distB="0" distL="114300" distR="114300">
+            <wp:extent cx="5273675" cy="2752725"/>
+            <wp:effectExtent l="0" t="0" r="14605" b="5715"/>
+            <wp:docPr id="6" name="图片 3"/>
+            <wp:cNvGraphicFramePr>
+              <a:graphicFrameLocks xmlns:a="http://schemas.openxmlformats.org/drawingml/2006/main" noChangeAspect="1"/>
+            </wp:cNvGraphicFramePr>
+            <a:graphic xmlns:a="http://schemas.openxmlformats.org/drawingml/2006/main">
+              <a:graphicData uri="http://schemas.openxmlformats.org/drawingml/2006/picture">
+                <pic:pic xmlns:pic="http://schemas.openxmlformats.org/drawingml/2006/picture">
+                  <pic:nvPicPr>
+                    <pic:cNvPr id="6" name="图片 3"/>
+                    <pic:cNvPicPr>
+                      <a:picLocks noChangeAspect="1"/>
+                    </pic:cNvPicPr>
+                  </pic:nvPicPr>
+                  <pic:blipFill>
+                    <a:blip r:embed="rId10"/>
+                    <a:stretch>
+                      <a:fillRect/>
+                    </a:stretch>
+                  </pic:blipFill>
+                  <pic:spPr>
+                    <a:xfrm>
+                      <a:off x="0" y="0"/>
+                      <a:ext cx="5273675" cy="2752725"/>
+                    </a:xfrm>
+                    <a:prstGeom prst="rect">
+                      <a:avLst/>
+                    </a:prstGeom>
+                    <a:noFill/>
+                    <a:ln>
+                      <a:noFill/>
+                    </a:ln>
+                  </pic:spPr>
+                </pic:pic>
+              </a:graphicData>
+            </a:graphic>
+          </wp:inline>
+        </w:drawing>
+      </w:r>
+    </w:p>
+    <w:p>
+      <w:pPr>
+        <w:keepNext w:val="0"/>
+        <w:keepLines w:val="0"/>
+        <w:widowControl/>
+        <w:suppressLineNumbers w:val="0"/>
+        <w:shd w:val="clear" w:fill="FFFFFF"/>
+        <w:spacing w:after="180" w:afterAutospacing="0" w:line="288" w:lineRule="atLeast"/>
+        <w:jc w:val="left"/>
+        <w:rPr>
+          <w:rFonts w:hint="eastAsia"/>
+          <w:lang w:val="en-US" w:eastAsia="zh-CN"/>
+        </w:rPr>
+      </w:pPr>
+      <w:r>
+        <w:rPr>
+          <w:rFonts w:hint="eastAsia"/>
+          <w:lang w:val="en-US" w:eastAsia="zh-CN"/>
+        </w:rPr>
+        <w:t>第二题：</w:t>
+      </w:r>
+    </w:p>
+    <w:p>
+      <w:pPr>
+        <w:keepNext w:val="0"/>
+        <w:keepLines w:val="0"/>
+        <w:widowControl/>
+        <w:numPr>
+          <w:ilvl w:val="0"/>
+          <w:numId w:val="1"/>
+        </w:numPr>
+        <w:suppressLineNumbers w:val="0"/>
+        <w:shd w:val="clear" w:fill="FFFFFF"/>
+        <w:spacing w:after="180" w:afterAutospacing="0" w:line="288" w:lineRule="atLeast"/>
+        <w:jc w:val="left"/>
+        <w:rPr>
+          <w:rFonts w:hint="eastAsia"/>
+          <w:lang w:val="en-US" w:eastAsia="zh-CN"/>
+        </w:rPr>
+      </w:pPr>
+      <w:r>
+        <w:rPr>
+          <w:rFonts w:hint="eastAsia"/>
+          <w:lang w:val="en-US" w:eastAsia="zh-CN"/>
+        </w:rPr>
+        <w:t>以反复解析为例分析域名解析的基本过程</w:t>
+      </w:r>
+    </w:p>
+    <w:p>
+      <w:pPr>
+        <w:keepNext w:val="0"/>
+        <w:keepLines w:val="0"/>
+        <w:widowControl/>
+        <w:numPr>
+          <w:numId w:val="0"/>
+        </w:numPr>
+        <w:suppressLineNumbers w:val="0"/>
+        <w:shd w:val="clear" w:fill="FFFFFF"/>
+        <w:spacing w:after="180" w:afterAutospacing="0" w:line="288" w:lineRule="atLeast"/>
+        <w:jc w:val="left"/>
+      </w:pPr>
+      <w:r>
+        <w:drawing>
+          <wp:inline distT="0" distB="0" distL="114300" distR="114300">
+            <wp:extent cx="5269230" cy="3506470"/>
+            <wp:effectExtent l="0" t="0" r="3810" b="13970"/>
+            <wp:docPr id="7" name="图片 4"/>
+            <wp:cNvGraphicFramePr>
+              <a:graphicFrameLocks xmlns:a="http://schemas.openxmlformats.org/drawingml/2006/main" noChangeAspect="1"/>
+            </wp:cNvGraphicFramePr>
+            <a:graphic xmlns:a="http://schemas.openxmlformats.org/drawingml/2006/main">
+              <a:graphicData uri="http://schemas.openxmlformats.org/drawingml/2006/picture">
+                <pic:pic xmlns:pic="http://schemas.openxmlformats.org/drawingml/2006/picture">
+                  <pic:nvPicPr>
+                    <pic:cNvPr id="7" name="图片 4"/>
+                    <pic:cNvPicPr>
+                      <a:picLocks noChangeAspect="1"/>
+                    </pic:cNvPicPr>
+                  </pic:nvPicPr>
+                  <pic:blipFill>
+                    <a:blip r:embed="rId11"/>
+                    <a:stretch>
+                      <a:fillRect/>
+                    </a:stretch>
+                  </pic:blipFill>
+                  <pic:spPr>
+                    <a:xfrm>
+                      <a:off x="0" y="0"/>
+                      <a:ext cx="5269230" cy="3506470"/>
+                    </a:xfrm>
+                    <a:prstGeom prst="rect">
+                      <a:avLst/>
+                    </a:prstGeom>
+                    <a:noFill/>
+                    <a:ln>
+                      <a:noFill/>
+                    </a:ln>
+                  </pic:spPr>
+                </pic:pic>
+              </a:graphicData>
+            </a:graphic>
+          </wp:inline>
+        </w:drawing>
+      </w:r>
+    </w:p>
+    <w:p>
+      <w:pPr>
+        <w:keepNext w:val="0"/>
+        <w:keepLines w:val="0"/>
+        <w:widowControl/>
+        <w:numPr>
+          <w:numId w:val="0"/>
+        </w:numPr>
+        <w:suppressLineNumbers w:val="0"/>
+        <w:shd w:val="clear" w:fill="FFFFFF"/>
+        <w:spacing w:after="180" w:afterAutospacing="0" w:line="288" w:lineRule="atLeast"/>
+        <w:jc w:val="left"/>
+        <w:rPr>
+          <w:rFonts w:hint="eastAsia"/>
+          <w:lang w:val="en-US" w:eastAsia="zh-CN"/>
+        </w:rPr>
+      </w:pPr>
+      <w:r>
+        <w:rPr>
+          <w:rFonts w:hint="eastAsia"/>
+          <w:lang w:val="en-US" w:eastAsia="zh-CN"/>
+        </w:rPr>
+        <w:t>以ppt上的图为例说明DNS的解析过程。</w:t>
+      </w:r>
+    </w:p>
+    <w:p>
+      <w:pPr>
+        <w:keepNext w:val="0"/>
+        <w:keepLines w:val="0"/>
+        <w:widowControl/>
+        <w:numPr>
+          <w:numId w:val="0"/>
+        </w:numPr>
+        <w:suppressLineNumbers w:val="0"/>
+        <w:shd w:val="clear" w:fill="FFFFFF"/>
+        <w:spacing w:after="180" w:afterAutospacing="0" w:line="288" w:lineRule="atLeast"/>
+        <w:jc w:val="left"/>
+        <w:rPr>
+          <w:rFonts w:hint="eastAsia"/>
+          <w:lang w:val="en-US" w:eastAsia="zh-CN"/>
+        </w:rPr>
+      </w:pPr>
+      <w:r>
+        <w:rPr>
+          <w:rFonts w:hint="eastAsia"/>
+          <w:lang w:val="en-US" w:eastAsia="zh-CN"/>
+        </w:rPr>
+        <w:t>首先，请求主机向本地域名服务器发起请求，本地域名服务器查看是否有该域名到IP地址的映射，如果有且未过期直接返回，如果没有就发给根域名服务器。</w:t>
+      </w:r>
+    </w:p>
+    <w:p>
+      <w:pPr>
+        <w:keepNext w:val="0"/>
+        <w:keepLines w:val="0"/>
+        <w:widowControl/>
+        <w:numPr>
+          <w:numId w:val="0"/>
+        </w:numPr>
+        <w:suppressLineNumbers w:val="0"/>
+        <w:shd w:val="clear" w:fill="FFFFFF"/>
+        <w:spacing w:after="180" w:afterAutospacing="0" w:line="288" w:lineRule="atLeast"/>
+        <w:jc w:val="left"/>
+        <w:rPr>
+          <w:rFonts w:hint="eastAsia"/>
+          <w:lang w:val="en-US" w:eastAsia="zh-CN"/>
+        </w:rPr>
+      </w:pPr>
+      <w:r>
+        <w:rPr>
+          <w:rFonts w:hint="eastAsia"/>
+          <w:lang w:val="en-US" w:eastAsia="zh-CN"/>
+        </w:rPr>
+        <w:t>根局域名服务器是最高层级的域名服务器，根服务器知道所有顶级域名服务器的域名和ip地址，根域名服务器会向本地域名服务器发送负责该域名解析的TLD域名服务器地址。如果根域名服务器存在域名到ip的映射且未过期则直接返回ip地址。</w:t>
+      </w:r>
+    </w:p>
+    <w:p>
+      <w:pPr>
+        <w:keepNext w:val="0"/>
+        <w:keepLines w:val="0"/>
+        <w:widowControl/>
+        <w:numPr>
+          <w:numId w:val="0"/>
+        </w:numPr>
+        <w:suppressLineNumbers w:val="0"/>
+        <w:shd w:val="clear" w:fill="FFFFFF"/>
+        <w:spacing w:after="180" w:afterAutospacing="0" w:line="288" w:lineRule="atLeast"/>
+        <w:jc w:val="left"/>
+        <w:rPr>
+          <w:rFonts w:hint="eastAsia"/>
+          <w:lang w:val="en-US" w:eastAsia="zh-CN"/>
+        </w:rPr>
+      </w:pPr>
+      <w:r>
+        <w:rPr>
+          <w:rFonts w:hint="eastAsia"/>
+          <w:lang w:val="en-US" w:eastAsia="zh-CN"/>
+        </w:rPr>
+        <w:t>顶级域名服务器负责管理管理在该顶级域名服务器注册的所有二级域名，当收到本地域名服务器的请求时给出相应的回答，这个回答可能是一个授权域名服务器的地址，也可以因为有未过期的缓存而直接返回正确的域名对应的ip地址。</w:t>
+      </w:r>
+    </w:p>
+    <w:p>
+      <w:pPr>
+        <w:keepNext w:val="0"/>
+        <w:keepLines w:val="0"/>
+        <w:widowControl/>
+        <w:numPr>
+          <w:numId w:val="0"/>
+        </w:numPr>
+        <w:suppressLineNumbers w:val="0"/>
+        <w:shd w:val="clear" w:fill="FFFFFF"/>
+        <w:spacing w:after="180" w:afterAutospacing="0" w:line="288" w:lineRule="atLeast"/>
+        <w:jc w:val="left"/>
+        <w:rPr>
+          <w:rFonts w:hint="eastAsia"/>
+          <w:lang w:val="en-US" w:eastAsia="zh-CN"/>
+        </w:rPr>
+      </w:pPr>
+      <w:r>
+        <w:rPr>
+          <w:rFonts w:hint="eastAsia"/>
+          <w:lang w:val="en-US" w:eastAsia="zh-CN"/>
+        </w:rPr>
+        <w:t>授权域名服务器是对于名字与地址映射，保留其初始数据来源的服务器，用来保存所有其所管辖的主机域名到ip地址的映射，授权域名服务器会将解析的结果返回给本地域名服务器，再由本地域名服务器传递给请求主机</w:t>
+      </w:r>
+    </w:p>
+    <w:p>
+      <w:pPr>
+        <w:keepNext w:val="0"/>
+        <w:keepLines w:val="0"/>
+        <w:widowControl/>
+        <w:numPr>
+          <w:numId w:val="0"/>
+        </w:numPr>
+        <w:suppressLineNumbers w:val="0"/>
+        <w:shd w:val="clear" w:fill="FFFFFF"/>
+        <w:spacing w:after="180" w:afterAutospacing="0" w:line="288" w:lineRule="atLeast"/>
+        <w:jc w:val="left"/>
+        <w:rPr>
+          <w:rFonts w:hint="default"/>
+          <w:lang w:val="en-US" w:eastAsia="zh-CN"/>
+        </w:rPr>
+      </w:pPr>
+      <w:r>
+        <w:rPr>
+          <w:rFonts w:hint="eastAsia"/>
+          <w:lang w:val="en-US" w:eastAsia="zh-CN"/>
+        </w:rPr>
+        <w:t>（二）</w:t>
+      </w:r>
+      <w:r>
+        <w:rPr>
+          <w:rFonts w:ascii="Times New Roman" w:hAnsi="Times New Roman" w:eastAsia="宋体" w:cs="Times New Roman"/>
+          <w:szCs w:val="21"/>
+        </w:rPr>
+        <w:t>给出内容分发网络（CDN）中DNS重定向的基本方法，说明原始资源记录应该如何修改，并描述重定向过程</w:t>
+      </w:r>
+    </w:p>
+    <w:p>
+      <w:pPr>
+        <w:keepNext w:val="0"/>
+        <w:keepLines w:val="0"/>
+        <w:widowControl/>
+        <w:numPr>
+          <w:numId w:val="0"/>
+        </w:numPr>
+        <w:suppressLineNumbers w:val="0"/>
+        <w:shd w:val="clear" w:fill="FFFFFF"/>
+        <w:spacing w:after="180" w:afterAutospacing="0" w:line="288" w:lineRule="atLeast"/>
+        <w:jc w:val="left"/>
+      </w:pPr>
+      <w:r>
+        <w:drawing>
+          <wp:inline distT="0" distB="0" distL="114300" distR="114300">
+            <wp:extent cx="5270500" cy="2580640"/>
+            <wp:effectExtent l="0" t="0" r="2540" b="10160"/>
+            <wp:docPr id="8" name="图片 5"/>
+            <wp:cNvGraphicFramePr>
+              <a:graphicFrameLocks xmlns:a="http://schemas.openxmlformats.org/drawingml/2006/main" noChangeAspect="1"/>
+            </wp:cNvGraphicFramePr>
+            <a:graphic xmlns:a="http://schemas.openxmlformats.org/drawingml/2006/main">
+              <a:graphicData uri="http://schemas.openxmlformats.org/drawingml/2006/picture">
+                <pic:pic xmlns:pic="http://schemas.openxmlformats.org/drawingml/2006/picture">
+                  <pic:nvPicPr>
+                    <pic:cNvPr id="8" name="图片 5"/>
+                    <pic:cNvPicPr>
+                      <a:picLocks noChangeAspect="1"/>
+                    </pic:cNvPicPr>
+                  </pic:nvPicPr>
+                  <pic:blipFill>
+                    <a:blip r:embed="rId12"/>
+                    <a:stretch>
+                      <a:fillRect/>
+                    </a:stretch>
+                  </pic:blipFill>
+                  <pic:spPr>
+                    <a:xfrm>
+                      <a:off x="0" y="0"/>
+                      <a:ext cx="5270500" cy="2580640"/>
+                    </a:xfrm>
+                    <a:prstGeom prst="rect">
+                      <a:avLst/>
+                    </a:prstGeom>
+                    <a:noFill/>
+                    <a:ln>
+                      <a:noFill/>
+                    </a:ln>
+                  </pic:spPr>
+                </pic:pic>
+              </a:graphicData>
+            </a:graphic>
+          </wp:inline>
+        </w:drawing>
+      </w:r>
+    </w:p>
+    <w:p>
+      <w:pPr>
+        <w:keepNext w:val="0"/>
+        <w:keepLines w:val="0"/>
+        <w:widowControl/>
+        <w:numPr>
+          <w:numId w:val="0"/>
+        </w:numPr>
+        <w:suppressLineNumbers w:val="0"/>
+        <w:shd w:val="clear" w:fill="FFFFFF"/>
+        <w:spacing w:after="180" w:afterAutospacing="0" w:line="288" w:lineRule="atLeast"/>
+        <w:jc w:val="left"/>
+        <w:rPr>
+          <w:rFonts w:hint="eastAsia"/>
+          <w:lang w:val="en-US" w:eastAsia="zh-CN"/>
+        </w:rPr>
+      </w:pPr>
+      <w:r>
+        <w:rPr>
+          <w:rFonts w:hint="eastAsia"/>
+          <w:lang w:val="en-US" w:eastAsia="zh-CN"/>
+        </w:rPr>
+        <w:t>在内容分发网络中，客户端的解析请求将首先被发送至本地DNS，如果本地DNS无法根据缓存完成域名解析，本地DNS会将请求发送至根DNS，并由DNS返回一个授权DNS的IP地址，并由该IP地址给出负载均衡DNS的IP地址。</w:t>
+      </w:r>
+    </w:p>
+    <w:p>
+      <w:pPr>
+        <w:keepNext w:val="0"/>
+        <w:keepLines w:val="0"/>
+        <w:widowControl/>
+        <w:suppressLineNumbers w:val="0"/>
+        <w:jc w:val="left"/>
+        <w:rPr>
+          <w:rFonts w:hint="eastAsia"/>
+          <w:lang w:val="en-US" w:eastAsia="zh-CN"/>
+        </w:rPr>
+      </w:pPr>
+      <w:r>
+        <w:rPr>
+          <w:rFonts w:hint="eastAsia"/>
+          <w:lang w:val="en-US" w:eastAsia="zh-CN"/>
+        </w:rPr>
+        <w:t>负载均衡DNS负责决策</w:t>
+      </w:r>
+      <w:r>
+        <w:rPr>
+          <w:rFonts w:hint="default"/>
+          <w:lang w:val="en-US" w:eastAsia="zh-CN"/>
+        </w:rPr>
+        <w:t>CDN</w:t>
+      </w:r>
+      <w:r>
+        <w:rPr>
+          <w:rFonts w:hint="eastAsia"/>
+          <w:lang w:val="en-US" w:eastAsia="zh-CN"/>
+        </w:rPr>
+        <w:t>服务器选择，负载均衡</w:t>
+      </w:r>
+      <w:r>
+        <w:rPr>
+          <w:rFonts w:hint="default"/>
+          <w:lang w:val="en-US" w:eastAsia="zh-CN"/>
+        </w:rPr>
+        <w:t>DNS</w:t>
+      </w:r>
+      <w:r>
+        <w:rPr>
+          <w:rFonts w:hint="eastAsia"/>
+          <w:lang w:val="en-US" w:eastAsia="zh-CN"/>
+        </w:rPr>
+        <w:t>需要收集</w:t>
+      </w:r>
+      <w:r>
+        <w:rPr>
+          <w:rFonts w:hint="default"/>
+          <w:lang w:val="en-US" w:eastAsia="zh-CN"/>
+        </w:rPr>
+        <w:t>CDN</w:t>
+      </w:r>
+      <w:r>
+        <w:rPr>
+          <w:rFonts w:hint="eastAsia"/>
+          <w:lang w:val="en-US" w:eastAsia="zh-CN"/>
+        </w:rPr>
+        <w:t>服务器的位置和负载情况，如果找不到被请求的对象，需要从原始服务器获取。负载均衡DNS会根据下属各个CDN服务器服务器的工作状况以及传输效率等因素综合考量，返回给本地DNS一个最合适的CDN服务器的IP地址，本地服务器会将该IP地址返回给客户端。</w:t>
+      </w:r>
+    </w:p>
+    <w:p>
+      <w:pPr>
+        <w:keepNext w:val="0"/>
+        <w:keepLines w:val="0"/>
+        <w:widowControl/>
+        <w:suppressLineNumbers w:val="0"/>
+        <w:jc w:val="left"/>
+        <w:rPr>
+          <w:rFonts w:hint="eastAsia"/>
+          <w:lang w:val="en-US" w:eastAsia="zh-CN"/>
+        </w:rPr>
+      </w:pPr>
+    </w:p>
+    <w:p>
+      <w:pPr>
+        <w:keepNext w:val="0"/>
+        <w:keepLines w:val="0"/>
+        <w:widowControl/>
+        <w:suppressLineNumbers w:val="0"/>
+        <w:jc w:val="left"/>
+        <w:rPr>
+          <w:rFonts w:hint="eastAsia"/>
+          <w:lang w:val="en-US" w:eastAsia="zh-CN"/>
+        </w:rPr>
+      </w:pPr>
+      <w:r>
+        <w:rPr>
+          <w:rFonts w:hint="eastAsia"/>
+          <w:lang w:val="en-US" w:eastAsia="zh-CN"/>
+        </w:rPr>
+        <w:t>客户端将通过该IP地址定位到一个CDN服务器并根据该CDN服务器与原始服务器的交互进行域名解析或者根据缓存进行域名解析，最后返回的值完成对域名的解析。</w:t>
+      </w:r>
+    </w:p>
+    <w:p>
+      <w:pPr>
+        <w:keepNext w:val="0"/>
+        <w:keepLines w:val="0"/>
+        <w:widowControl/>
+        <w:suppressLineNumbers w:val="0"/>
+        <w:jc w:val="left"/>
+        <w:rPr>
+          <w:rFonts w:hint="eastAsia"/>
+          <w:lang w:val="en-US" w:eastAsia="zh-CN"/>
+        </w:rPr>
+      </w:pPr>
+    </w:p>
+    <w:p>
+      <w:pPr>
+        <w:keepNext w:val="0"/>
+        <w:keepLines w:val="0"/>
+        <w:widowControl/>
+        <w:suppressLineNumbers w:val="0"/>
+        <w:jc w:val="left"/>
+        <w:rPr>
+          <w:rFonts w:hint="eastAsia"/>
+          <w:lang w:val="en-US" w:eastAsia="zh-CN"/>
+        </w:rPr>
+      </w:pPr>
+      <w:r>
+        <w:rPr>
+          <w:rFonts w:hint="eastAsia"/>
+          <w:lang w:val="en-US" w:eastAsia="zh-CN"/>
+        </w:rPr>
+        <w:t>第三题：</w:t>
+      </w:r>
+    </w:p>
+    <w:p>
+      <w:pPr>
+        <w:rPr>
+          <w:rFonts w:ascii="Times New Roman" w:hAnsi="Times New Roman" w:eastAsia="宋体" w:cs="Times New Roman"/>
+          <w:szCs w:val="21"/>
+        </w:rPr>
+      </w:pPr>
+      <w:r>
+        <w:rPr>
+          <w:rFonts w:ascii="Times New Roman" w:hAnsi="Times New Roman" w:eastAsia="宋体" w:cs="Times New Roman"/>
+          <w:szCs w:val="21"/>
+        </w:rPr>
+        <w:t>在DNS域名系统中，域名解析时使用UDP协议提供的传输层服务（DNS服务器使用UDP的53端口），而UDP提供的是不可靠的传输层服务，请你解释DNS协议应如何保证可靠机制。</w:t>
+      </w:r>
+    </w:p>
+    <w:p>
+      <w:pPr>
+        <w:rPr>
+          <w:rFonts w:ascii="Times New Roman" w:hAnsi="Times New Roman" w:eastAsia="宋体" w:cs="Times New Roman"/>
+          <w:szCs w:val="21"/>
+        </w:rPr>
+      </w:pPr>
+    </w:p>
+    <w:p>
+      <w:pPr>
+        <w:rPr>
+          <w:rFonts w:hint="eastAsia" w:ascii="Times New Roman" w:hAnsi="Times New Roman" w:eastAsia="宋体" w:cs="Times New Roman"/>
+          <w:szCs w:val="21"/>
+          <w:lang w:val="en-US" w:eastAsia="zh-CN"/>
+        </w:rPr>
+      </w:pPr>
+      <w:r>
+        <w:rPr>
+          <w:rFonts w:hint="eastAsia" w:ascii="Times New Roman" w:hAnsi="Times New Roman" w:eastAsia="宋体" w:cs="Times New Roman"/>
+          <w:szCs w:val="21"/>
+          <w:lang w:val="en-US" w:eastAsia="zh-CN"/>
+        </w:rPr>
+        <w:t>DNS协议的可靠机制可以由应用层来保障。具体保障的手段可以参考TCP所使用的校验和验证（差错重传）以及超时重传。例如在应用层进行校验和的计算并且根据发送的域名解析请求进行计时，如果超时则再次重复进行域名解析请求。</w:t>
+      </w:r>
+    </w:p>
+    <w:p>
+      <w:pPr>
+        <w:rPr>
+          <w:rFonts w:hint="eastAsia" w:ascii="Times New Roman" w:hAnsi="Times New Roman" w:eastAsia="宋体" w:cs="Times New Roman"/>
+          <w:szCs w:val="21"/>
+          <w:lang w:val="en-US" w:eastAsia="zh-CN"/>
+        </w:rPr>
+      </w:pPr>
+      <w:r>
+        <w:rPr>
+          <w:rFonts w:hint="eastAsia" w:ascii="Times New Roman" w:hAnsi="Times New Roman" w:eastAsia="宋体" w:cs="Times New Roman"/>
+          <w:szCs w:val="21"/>
+          <w:lang w:val="en-US" w:eastAsia="zh-CN"/>
+        </w:rPr>
+        <w:t>除此之外还要充分利用DNS数据包的特殊结构来帮助我们完成检测，比如说：在之前的wireshark抓包中，我们可以看到两处被标明了No error，分别在Flags位置以及Reply Code的位置，我们可以根据数据包头部的标志位以及ReplyCode来判断数据是否可能存在破损，例如，一个请求数据报的OPCode应该是1，根据这样的检测也可以检测出数据报是否可能存在传输时的差错。</w:t>
+      </w:r>
+    </w:p>
+    <w:p>
+      <w:pPr>
+        <w:rPr>
+          <w:rFonts w:hint="eastAsia" w:ascii="Times New Roman" w:hAnsi="Times New Roman" w:eastAsia="宋体" w:cs="Times New Roman"/>
+          <w:szCs w:val="21"/>
+          <w:lang w:val="en-US" w:eastAsia="zh-CN"/>
+        </w:rPr>
+      </w:pPr>
+      <w:r>
+        <w:rPr>
+          <w:rFonts w:hint="eastAsia" w:ascii="Times New Roman" w:hAnsi="Times New Roman" w:eastAsia="宋体" w:cs="Times New Roman"/>
+          <w:szCs w:val="21"/>
+          <w:lang w:val="en-US" w:eastAsia="zh-CN"/>
+        </w:rPr>
+        <w:t>并且，仔细观察其头部：</w:t>
+      </w:r>
+    </w:p>
+    <w:p>
+      <w:pPr>
+        <w:rPr>
+          <w:rFonts w:hint="default" w:ascii="Times New Roman" w:hAnsi="Times New Roman" w:eastAsia="宋体" w:cs="Times New Roman"/>
+          <w:szCs w:val="21"/>
+          <w:lang w:val="en-US" w:eastAsia="zh-CN"/>
+        </w:rPr>
+      </w:pPr>
+      <w:r>
+        <w:drawing>
+          <wp:inline distT="0" distB="0" distL="114300" distR="114300">
+            <wp:extent cx="5267960" cy="1809750"/>
+            <wp:effectExtent l="0" t="0" r="5080" b="3810"/>
+            <wp:docPr id="11" name="图片 8"/>
+            <wp:cNvGraphicFramePr>
+              <a:graphicFrameLocks xmlns:a="http://schemas.openxmlformats.org/drawingml/2006/main" noChangeAspect="1"/>
+            </wp:cNvGraphicFramePr>
+            <a:graphic xmlns:a="http://schemas.openxmlformats.org/drawingml/2006/main">
+              <a:graphicData uri="http://schemas.openxmlformats.org/drawingml/2006/picture">
+                <pic:pic xmlns:pic="http://schemas.openxmlformats.org/drawingml/2006/picture">
+                  <pic:nvPicPr>
+                    <pic:cNvPr id="11" name="图片 8"/>
+                    <pic:cNvPicPr>
+                      <a:picLocks noChangeAspect="1"/>
+                    </pic:cNvPicPr>
+                  </pic:nvPicPr>
+                  <pic:blipFill>
+                    <a:blip r:embed="rId13"/>
+                    <a:stretch>
+                      <a:fillRect/>
+                    </a:stretch>
+                  </pic:blipFill>
+                  <pic:spPr>
+                    <a:xfrm>
+                      <a:off x="0" y="0"/>
+                      <a:ext cx="5267960" cy="1809750"/>
+                    </a:xfrm>
+                    <a:prstGeom prst="rect">
+                      <a:avLst/>
+                    </a:prstGeom>
+                    <a:noFill/>
+                    <a:ln>
+                      <a:noFill/>
+                    </a:ln>
+                  </pic:spPr>
+                </pic:pic>
+              </a:graphicData>
+            </a:graphic>
+          </wp:inline>
+        </w:drawing>
+      </w:r>
+    </w:p>
+    <w:p>
+      <w:pPr>
+        <w:keepNext w:val="0"/>
+        <w:keepLines w:val="0"/>
+        <w:widowControl/>
+        <w:suppressLineNumbers w:val="0"/>
+        <w:jc w:val="left"/>
+        <w:rPr>
+          <w:rFonts w:hint="eastAsia"/>
+          <w:lang w:val="en-US" w:eastAsia="zh-CN"/>
+        </w:rPr>
+      </w:pPr>
+      <w:r>
+        <w:rPr>
+          <w:rFonts w:hint="eastAsia"/>
+          <w:lang w:val="en-US" w:eastAsia="zh-CN"/>
+        </w:rPr>
+        <w:t>DNS数据报的头部记录了问题的计数、回答资源记录数等等，可能通过这些信息于世界查询问题区域的数量进行比较来判断是否可能存在差错或者丢包的发生。</w:t>
+      </w:r>
+    </w:p>
+    <w:p>
+      <w:pPr>
+        <w:keepNext w:val="0"/>
+        <w:keepLines w:val="0"/>
+        <w:widowControl/>
+        <w:suppressLineNumbers w:val="0"/>
+        <w:jc w:val="left"/>
+        <w:rPr>
+          <w:rFonts w:hint="default"/>
+          <w:lang w:val="en-US" w:eastAsia="zh-CN"/>
+        </w:rPr>
+      </w:pPr>
+      <w:r>
+        <w:rPr>
+          <w:rFonts w:hint="eastAsia"/>
+          <w:lang w:val="en-US" w:eastAsia="zh-CN"/>
+        </w:rPr>
+        <w:t>最后，因为UDP不是面向连接的通信方式，所以在发送消息之前不需要进行连接确认，所以说如果DNS服务器损坏，将会造成大量域名无法解析的情况发生，于是DNS体系也在不同区域范围内部署多台冗余服务器来避免单点丢失，弥补UDP的劣势。</w:t>
+      </w:r>
+    </w:p>
+    <w:p>
+      <w:pPr>
+        <w:keepNext w:val="0"/>
+        <w:keepLines w:val="0"/>
+        <w:widowControl/>
+        <w:suppressLineNumbers w:val="0"/>
+        <w:jc w:val="left"/>
+        <w:rPr>
+          <w:rFonts w:hint="default"/>
+          <w:lang w:val="en-US" w:eastAsia="zh-CN"/>
+        </w:rPr>
+      </w:pPr>
+    </w:p>
+    <w:p>
+      <w:pPr>
+        <w:keepNext w:val="0"/>
+        <w:keepLines w:val="0"/>
+        <w:widowControl/>
+        <w:suppressLineNumbers w:val="0"/>
+        <w:jc w:val="left"/>
+        <w:rPr>
+          <w:rFonts w:hint="eastAsia"/>
+          <w:lang w:val="en-US" w:eastAsia="zh-CN"/>
+        </w:rPr>
+      </w:pPr>
+    </w:p>
+    <w:p>
+      <w:pPr>
+        <w:keepNext w:val="0"/>
+        <w:keepLines w:val="0"/>
+        <w:widowControl/>
+        <w:numPr>
+          <w:ilvl w:val="0"/>
+          <w:numId w:val="0"/>
+        </w:numPr>
+        <w:suppressLineNumbers w:val="0"/>
+        <w:shd w:val="clear" w:fill="FFFFFF"/>
+        <w:spacing w:after="180" w:afterAutospacing="0" w:line="288" w:lineRule="atLeast"/>
+        <w:jc w:val="left"/>
+        <w:rPr>
+          <w:rFonts w:hint="eastAsia"/>
+          <w:lang w:val="en-US" w:eastAsia="zh-CN"/>
+        </w:rPr>
+      </w:pPr>
+    </w:p>
+    <w:p>
+      <w:pPr>
+        <w:keepNext w:val="0"/>
+        <w:keepLines w:val="0"/>
+        <w:widowControl/>
+        <w:numPr>
+          <w:numId w:val="0"/>
+        </w:numPr>
+        <w:suppressLineNumbers w:val="0"/>
+        <w:shd w:val="clear" w:fill="FFFFFF"/>
+        <w:spacing w:after="180" w:afterAutospacing="0" w:line="288" w:lineRule="atLeast"/>
+        <w:jc w:val="left"/>
+        <w:rPr>
+          <w:rFonts w:hint="default"/>
+          <w:lang w:val="en-US" w:eastAsia="zh-CN"/>
+        </w:rPr>
+      </w:pPr>
     </w:p>
     <w:sectPr>
       <w:pgSz w:w="11906" w:h="16838"/>
@@ -2521,12 +4155,35 @@
 </w:document>
 </file>
 
+<file path=word/numbering.xml><?xml version="1.0" encoding="utf-8"?>
+<w:numbering xmlns:wpc="http://schemas.microsoft.com/office/word/2010/wordprocessingCanvas" xmlns:mc="http://schemas.openxmlformats.org/markup-compatibility/2006" xmlns:o="urn:schemas-microsoft-com:office:office" xmlns:r="http://schemas.openxmlformats.org/officeDocument/2006/relationships" xmlns:m="http://schemas.openxmlformats.org/officeDocument/2006/math" xmlns:v="urn:schemas-microsoft-com:vml" xmlns:wp14="http://schemas.microsoft.com/office/word/2010/wordprocessingDrawing" xmlns:wp="http://schemas.openxmlformats.org/drawingml/2006/wordprocessingDrawing" xmlns:w10="urn:schemas-microsoft-com:office:word" xmlns:w="http://schemas.openxmlformats.org/wordprocessingml/2006/main" xmlns:w14="http://schemas.microsoft.com/office/word/2010/wordml" xmlns:wpg="http://schemas.microsoft.com/office/word/2010/wordprocessingGroup" xmlns:wpi="http://schemas.microsoft.com/office/word/2010/wordprocessingInk" xmlns:wne="http://schemas.microsoft.com/office/word/2006/wordml" xmlns:wps="http://schemas.microsoft.com/office/word/2010/wordprocessingShape" xmlns:wpsCustomData="http://www.wps.cn/officeDocument/2013/wpsCustomData" mc:Ignorable="w14 wp14">
+  <w:abstractNum w:abstractNumId="0">
+    <w:nsid w:val="C97981A5"/>
+    <w:multiLevelType w:val="singleLevel"/>
+    <w:tmpl w:val="C97981A5"/>
+    <w:lvl w:ilvl="0" w:tentative="0">
+      <w:start w:val="1"/>
+      <w:numFmt w:val="chineseCounting"/>
+      <w:suff w:val="nothing"/>
+      <w:lvlText w:val="（%1）"/>
+      <w:lvlJc w:val="left"/>
+      <w:rPr>
+        <w:rFonts w:hint="eastAsia"/>
+      </w:rPr>
+    </w:lvl>
+  </w:abstractNum>
+  <w:num w:numId="1">
+    <w:abstractNumId w:val="0"/>
+  </w:num>
+</w:numbering>
+</file>
+
 <file path=word/styles.xml><?xml version="1.0" encoding="utf-8"?>
 <w:styles xmlns:mc="http://schemas.openxmlformats.org/markup-compatibility/2006" xmlns:o="urn:schemas-microsoft-com:office:office" xmlns:r="http://schemas.openxmlformats.org/officeDocument/2006/relationships" xmlns:m="http://schemas.openxmlformats.org/officeDocument/2006/math" xmlns:v="urn:schemas-microsoft-com:vml" xmlns:w="http://schemas.openxmlformats.org/wordprocessingml/2006/main" xmlns:w14="http://schemas.microsoft.com/office/word/2010/wordml" xmlns:w10="urn:schemas-microsoft-com:office:word" xmlns:sl="http://schemas.openxmlformats.org/schemaLibrary/2006/main" xmlns:wpsCustomData="http://www.wps.cn/officeDocument/2013/wpsCustomData" mc:Ignorable="w14">
   <w:docDefaults>
     <w:rPrDefault>
       <w:rPr>
-        <w:rFonts w:asciiTheme="minorHAnsi" w:hAnsiTheme="minorHAnsi" w:eastAsiaTheme="minorEastAsia" w:cstheme="minorBidi"/>
+        <w:rFonts w:ascii="Times New Roman" w:hAnsi="Times New Roman" w:eastAsia="宋体" w:cs="Times New Roman"/>
       </w:rPr>
     </w:rPrDefault>
     <w:pPrDefault/>
@@ -2635,7 +4292,7 @@
     <w:lsdException w:unhideWhenUsed="0" w:uiPriority="0" w:semiHidden="0" w:name="HTML Sample"/>
     <w:lsdException w:unhideWhenUsed="0" w:uiPriority="0" w:semiHidden="0" w:name="HTML Typewriter"/>
     <w:lsdException w:unhideWhenUsed="0" w:uiPriority="0" w:semiHidden="0" w:name="HTML Variable"/>
-    <w:lsdException w:unhideWhenUsed="0" w:uiPriority="0" w:name="Normal Table"/>
+    <w:lsdException w:qFormat="1" w:unhideWhenUsed="0" w:uiPriority="0" w:name="Normal Table"/>
     <w:lsdException w:unhideWhenUsed="0" w:uiPriority="0" w:semiHidden="0" w:name="annotation subject"/>
     <w:lsdException w:unhideWhenUsed="0" w:uiPriority="0" w:semiHidden="0" w:name="Table Simple 1"/>
     <w:lsdException w:unhideWhenUsed="0" w:uiPriority="0" w:semiHidden="0" w:name="Table Simple 2"/>
@@ -2805,6 +4462,7 @@
   <w:style w:type="table" w:default="1" w:styleId="2">
     <w:name w:val="Normal Table"/>
     <w:semiHidden/>
+    <w:qFormat/>
     <w:uiPriority w:val="0"/>
     <w:tblPr>
       <w:tblCellMar>
@@ -2814,6 +4472,24 @@
         <w:right w:w="108" w:type="dxa"/>
       </w:tblCellMar>
     </w:tblPr>
+  </w:style>
+  <w:style w:type="character" w:styleId="4">
+    <w:name w:val="Strong"/>
+    <w:basedOn w:val="3"/>
+    <w:qFormat/>
+    <w:uiPriority w:val="0"/>
+    <w:rPr>
+      <w:b/>
+    </w:rPr>
+  </w:style>
+  <w:style w:type="character" w:styleId="5">
+    <w:name w:val="Hyperlink"/>
+    <w:basedOn w:val="3"/>
+    <w:uiPriority w:val="0"/>
+    <w:rPr>
+      <w:color w:val="0000FF"/>
+      <w:u w:val="single"/>
+    </w:rPr>
   </w:style>
 </w:styles>
 </file>

</xml_diff>

<commit_message>
add sth with written assignment
</commit_message>
<xml_diff>
--- a/书面作业/2011395-魏伯繁-书面作业.docx
+++ b/书面作业/2011395-魏伯繁-书面作业.docx
@@ -957,8 +957,6 @@
           <w:lang w:val="en-US" w:eastAsia="zh-CN"/>
         </w:rPr>
       </w:pPr>
-      <w:bookmarkStart w:id="0" w:name="_GoBack"/>
-      <w:bookmarkEnd w:id="0"/>
     </w:p>
     <w:p>
       <w:pPr>
@@ -2456,6 +2454,41 @@
     <w:p>
       <w:pPr>
         <w:rPr>
+          <w:rFonts w:hint="default" w:hAnsi="Cambria Math" w:cstheme="minorBidi"/>
+          <w:i w:val="0"/>
+          <w:kern w:val="2"/>
+          <w:sz w:val="21"/>
+          <w:szCs w:val="24"/>
+          <w:lang w:val="en-US" w:eastAsia="zh-CN" w:bidi="ar-SA"/>
+        </w:rPr>
+      </w:pPr>
+      <w:r>
+        <w:rPr>
+          <w:rFonts w:hint="eastAsia" w:hAnsi="Cambria Math" w:cstheme="minorBidi"/>
+          <w:i w:val="0"/>
+          <w:kern w:val="2"/>
+          <w:sz w:val="21"/>
+          <w:szCs w:val="24"/>
+          <w:lang w:val="en-US" w:eastAsia="zh-CN" w:bidi="ar-SA"/>
+        </w:rPr>
+        <w:t>以上是由于统计多路复用机制的特点可能产生的延迟状况的原因，而在其他方面：传输速率、链路长度以及网络带宽都会影响端到端的时延，传输速率越大、链路长度越短、网络带宽越大则时延越小。并且如题目所示，如果在一个路由器的两段链路传输速率差异过大同样也会造成端到端的时延问题，因为传输速度大的链路被迫等待传输速率慢的链路导致整体传输速率变慢。</w:t>
+      </w:r>
+    </w:p>
+    <w:p>
+      <w:pPr>
+        <w:rPr>
+          <w:rFonts w:hint="eastAsia" w:hAnsi="Cambria Math" w:cstheme="minorBidi"/>
+          <w:i w:val="0"/>
+          <w:kern w:val="2"/>
+          <w:sz w:val="21"/>
+          <w:szCs w:val="24"/>
+          <w:lang w:val="en-US" w:eastAsia="zh-CN" w:bidi="ar-SA"/>
+        </w:rPr>
+      </w:pPr>
+    </w:p>
+    <w:p>
+      <w:pPr>
+        <w:rPr>
           <w:rFonts w:hint="eastAsia" w:hAnsi="Cambria Math" w:cstheme="minorBidi"/>
           <w:i w:val="0"/>
           <w:kern w:val="2"/>
@@ -3454,6 +3487,86 @@
         <w:spacing w:after="180" w:afterAutospacing="0" w:line="288" w:lineRule="atLeast"/>
         <w:jc w:val="left"/>
         <w:rPr>
+          <w:rFonts w:hint="default"/>
+          <w:lang w:val="en-US" w:eastAsia="zh-CN"/>
+        </w:rPr>
+      </w:pPr>
+      <w:r>
+        <w:rPr>
+          <w:rFonts w:hint="eastAsia"/>
+          <w:lang w:val="en-US" w:eastAsia="zh-CN"/>
+        </w:rPr>
+        <w:t>最后，由抓包结果可以分析，DNS使用的是53端口，代表了其使用了UDP协议</w:t>
+      </w:r>
+    </w:p>
+    <w:p>
+      <w:pPr>
+        <w:keepNext w:val="0"/>
+        <w:keepLines w:val="0"/>
+        <w:widowControl/>
+        <w:suppressLineNumbers w:val="0"/>
+        <w:shd w:val="clear" w:fill="FFFFFF"/>
+        <w:spacing w:after="180" w:afterAutospacing="0" w:line="288" w:lineRule="atLeast"/>
+        <w:jc w:val="left"/>
+        <w:rPr>
+          <w:rFonts w:hint="default"/>
+          <w:lang w:val="en-US" w:eastAsia="zh-CN"/>
+        </w:rPr>
+      </w:pPr>
+      <w:r>
+        <w:drawing>
+          <wp:inline distT="0" distB="0" distL="114300" distR="114300">
+            <wp:extent cx="5269230" cy="737235"/>
+            <wp:effectExtent l="0" t="0" r="3810" b="9525"/>
+            <wp:docPr id="14" name="图片 3"/>
+            <wp:cNvGraphicFramePr>
+              <a:graphicFrameLocks xmlns:a="http://schemas.openxmlformats.org/drawingml/2006/main" noChangeAspect="1"/>
+            </wp:cNvGraphicFramePr>
+            <a:graphic xmlns:a="http://schemas.openxmlformats.org/drawingml/2006/main">
+              <a:graphicData uri="http://schemas.openxmlformats.org/drawingml/2006/picture">
+                <pic:pic xmlns:pic="http://schemas.openxmlformats.org/drawingml/2006/picture">
+                  <pic:nvPicPr>
+                    <pic:cNvPr id="14" name="图片 3"/>
+                    <pic:cNvPicPr>
+                      <a:picLocks noChangeAspect="1"/>
+                    </pic:cNvPicPr>
+                  </pic:nvPicPr>
+                  <pic:blipFill>
+                    <a:blip r:embed="rId11"/>
+                    <a:stretch>
+                      <a:fillRect/>
+                    </a:stretch>
+                  </pic:blipFill>
+                  <pic:spPr>
+                    <a:xfrm>
+                      <a:off x="0" y="0"/>
+                      <a:ext cx="5269230" cy="737235"/>
+                    </a:xfrm>
+                    <a:prstGeom prst="rect">
+                      <a:avLst/>
+                    </a:prstGeom>
+                    <a:noFill/>
+                    <a:ln>
+                      <a:noFill/>
+                    </a:ln>
+                  </pic:spPr>
+                </pic:pic>
+              </a:graphicData>
+            </a:graphic>
+          </wp:inline>
+        </w:drawing>
+      </w:r>
+    </w:p>
+    <w:p>
+      <w:pPr>
+        <w:keepNext w:val="0"/>
+        <w:keepLines w:val="0"/>
+        <w:widowControl/>
+        <w:suppressLineNumbers w:val="0"/>
+        <w:shd w:val="clear" w:fill="FFFFFF"/>
+        <w:spacing w:after="180" w:afterAutospacing="0" w:line="288" w:lineRule="atLeast"/>
+        <w:jc w:val="left"/>
+        <w:rPr>
           <w:rFonts w:hint="eastAsia"/>
           <w:lang w:val="en-US" w:eastAsia="zh-CN"/>
         </w:rPr>
@@ -3498,6 +3611,7 @@
         <w:keepLines w:val="0"/>
         <w:widowControl/>
         <w:numPr>
+          <w:ilvl w:val="0"/>
           <w:numId w:val="0"/>
         </w:numPr>
         <w:suppressLineNumbers w:val="0"/>
@@ -3524,7 +3638,7 @@
                     </pic:cNvPicPr>
                   </pic:nvPicPr>
                   <pic:blipFill>
-                    <a:blip r:embed="rId11"/>
+                    <a:blip r:embed="rId12"/>
                     <a:stretch>
                       <a:fillRect/>
                     </a:stretch>
@@ -3555,6 +3669,7 @@
         <w:keepLines w:val="0"/>
         <w:widowControl/>
         <w:numPr>
+          <w:ilvl w:val="0"/>
           <w:numId w:val="0"/>
         </w:numPr>
         <w:suppressLineNumbers w:val="0"/>
@@ -3572,6 +3687,137 @@
           <w:lang w:val="en-US" w:eastAsia="zh-CN"/>
         </w:rPr>
         <w:t>以ppt上的图为例说明DNS的解析过程。</w:t>
+      </w:r>
+    </w:p>
+    <w:p>
+      <w:pPr>
+        <w:keepNext w:val="0"/>
+        <w:keepLines w:val="0"/>
+        <w:widowControl/>
+        <w:numPr>
+          <w:ilvl w:val="0"/>
+          <w:numId w:val="0"/>
+        </w:numPr>
+        <w:suppressLineNumbers w:val="0"/>
+        <w:shd w:val="clear" w:fill="FFFFFF"/>
+        <w:spacing w:after="180" w:afterAutospacing="0" w:line="288" w:lineRule="atLeast"/>
+        <w:jc w:val="left"/>
+        <w:rPr>
+          <w:rFonts w:hint="eastAsia"/>
+          <w:lang w:val="en-US" w:eastAsia="zh-CN"/>
+        </w:rPr>
+      </w:pPr>
+      <w:r>
+        <w:rPr>
+          <w:rFonts w:hint="eastAsia"/>
+          <w:lang w:val="en-US" w:eastAsia="zh-CN"/>
+        </w:rPr>
+        <w:t>首先，请求主机向本地域名服务器发起请求，本地域名服务器查看是否有该域名到IP地址的映射，如果有且未过期直接返回，如果没有就发给根域名服务器。</w:t>
+      </w:r>
+    </w:p>
+    <w:p>
+      <w:pPr>
+        <w:keepNext w:val="0"/>
+        <w:keepLines w:val="0"/>
+        <w:widowControl/>
+        <w:numPr>
+          <w:ilvl w:val="0"/>
+          <w:numId w:val="0"/>
+        </w:numPr>
+        <w:suppressLineNumbers w:val="0"/>
+        <w:shd w:val="clear" w:fill="FFFFFF"/>
+        <w:spacing w:after="180" w:afterAutospacing="0" w:line="288" w:lineRule="atLeast"/>
+        <w:jc w:val="left"/>
+        <w:rPr>
+          <w:rFonts w:hint="eastAsia"/>
+          <w:lang w:val="en-US" w:eastAsia="zh-CN"/>
+        </w:rPr>
+      </w:pPr>
+      <w:r>
+        <w:rPr>
+          <w:rFonts w:hint="eastAsia"/>
+          <w:lang w:val="en-US" w:eastAsia="zh-CN"/>
+        </w:rPr>
+        <w:t>根局域名服务器是最高层级的域名服务器，根服务器知道所有顶级域名服务器的域名和ip地址，根域名服务器会向本地域名服务器发送负责该域名解析的TLD域名服务器地址。如果根域名服务器存在域名到ip的映射且未过期则直接返回ip地址。</w:t>
+      </w:r>
+    </w:p>
+    <w:p>
+      <w:pPr>
+        <w:keepNext w:val="0"/>
+        <w:keepLines w:val="0"/>
+        <w:widowControl/>
+        <w:numPr>
+          <w:ilvl w:val="0"/>
+          <w:numId w:val="0"/>
+        </w:numPr>
+        <w:suppressLineNumbers w:val="0"/>
+        <w:shd w:val="clear" w:fill="FFFFFF"/>
+        <w:spacing w:after="180" w:afterAutospacing="0" w:line="288" w:lineRule="atLeast"/>
+        <w:jc w:val="left"/>
+        <w:rPr>
+          <w:rFonts w:hint="eastAsia"/>
+          <w:lang w:val="en-US" w:eastAsia="zh-CN"/>
+        </w:rPr>
+      </w:pPr>
+      <w:r>
+        <w:rPr>
+          <w:rFonts w:hint="eastAsia"/>
+          <w:lang w:val="en-US" w:eastAsia="zh-CN"/>
+        </w:rPr>
+        <w:t>顶级域名服务器负责管理管理在该顶级域名服务器注册的所有二级域名，当收到本地域名服务器的请求时给出相应的回答，这个回答可能是一个授权域名服务器的地址，也可以因为有未过期的缓存而直接返回正确的域名对应的ip地址。</w:t>
+      </w:r>
+    </w:p>
+    <w:p>
+      <w:pPr>
+        <w:keepNext w:val="0"/>
+        <w:keepLines w:val="0"/>
+        <w:widowControl/>
+        <w:numPr>
+          <w:ilvl w:val="0"/>
+          <w:numId w:val="0"/>
+        </w:numPr>
+        <w:suppressLineNumbers w:val="0"/>
+        <w:shd w:val="clear" w:fill="FFFFFF"/>
+        <w:spacing w:after="180" w:afterAutospacing="0" w:line="288" w:lineRule="atLeast"/>
+        <w:jc w:val="left"/>
+        <w:rPr>
+          <w:rFonts w:hint="eastAsia"/>
+          <w:lang w:val="en-US" w:eastAsia="zh-CN"/>
+        </w:rPr>
+      </w:pPr>
+      <w:r>
+        <w:rPr>
+          <w:rFonts w:hint="eastAsia"/>
+          <w:lang w:val="en-US" w:eastAsia="zh-CN"/>
+        </w:rPr>
+        <w:t>授权域名服务器是对于名字与地址映射，保留其初始数据来源的服务器，用来保存所有其所管辖的主机域名到ip地址的映射，授权域名服务器会将解析的结果返回给本地域名服务器，再由本地域名服务器传递给请求主机</w:t>
+      </w:r>
+    </w:p>
+    <w:p>
+      <w:pPr>
+        <w:keepNext w:val="0"/>
+        <w:keepLines w:val="0"/>
+        <w:widowControl/>
+        <w:numPr>
+          <w:ilvl w:val="0"/>
+          <w:numId w:val="1"/>
+        </w:numPr>
+        <w:suppressLineNumbers w:val="0"/>
+        <w:shd w:val="clear" w:fill="FFFFFF"/>
+        <w:spacing w:after="180" w:afterAutospacing="0" w:line="288" w:lineRule="atLeast"/>
+        <w:ind w:left="0" w:leftChars="0" w:firstLine="0" w:firstLineChars="0"/>
+        <w:jc w:val="left"/>
+        <w:rPr>
+          <w:rFonts w:ascii="Times New Roman" w:hAnsi="Times New Roman" w:eastAsia="宋体" w:cs="Times New Roman"/>
+          <w:szCs w:val="21"/>
+        </w:rPr>
+      </w:pPr>
+      <w:r>
+        <w:rPr>
+          <w:rFonts w:ascii="Times New Roman" w:hAnsi="Times New Roman" w:eastAsia="宋体" w:cs="Times New Roman"/>
+          <w:szCs w:val="21"/>
+        </w:rPr>
+        <w:t>给出内容分发网络（CDN）中DNS重定向的基本方法，说明原始资源记录应该如何修改，并描述重定向过程</w:t>
       </w:r>
     </w:p>
     <w:p>
@@ -3585,18 +3831,21 @@
         <w:suppressLineNumbers w:val="0"/>
         <w:shd w:val="clear" w:fill="FFFFFF"/>
         <w:spacing w:after="180" w:afterAutospacing="0" w:line="288" w:lineRule="atLeast"/>
+        <w:ind w:leftChars="0"/>
         <w:jc w:val="left"/>
         <w:rPr>
-          <w:rFonts w:hint="eastAsia"/>
-          <w:lang w:val="en-US" w:eastAsia="zh-CN"/>
-        </w:rPr>
-      </w:pPr>
-      <w:r>
-        <w:rPr>
-          <w:rFonts w:hint="eastAsia"/>
-          <w:lang w:val="en-US" w:eastAsia="zh-CN"/>
-        </w:rPr>
-        <w:t>首先，请求主机向本地域名服务器发起请求，本地域名服务器查看是否有该域名到IP地址的映射，如果有且未过期直接返回，如果没有就发给根域名服务器。</w:t>
+          <w:rFonts w:hint="default" w:ascii="Times New Roman" w:hAnsi="Times New Roman" w:eastAsia="宋体" w:cs="Times New Roman"/>
+          <w:szCs w:val="21"/>
+          <w:lang w:val="en-US" w:eastAsia="zh-CN"/>
+        </w:rPr>
+      </w:pPr>
+      <w:r>
+        <w:rPr>
+          <w:rFonts w:hint="eastAsia" w:ascii="Times New Roman" w:hAnsi="Times New Roman" w:eastAsia="宋体" w:cs="Times New Roman"/>
+          <w:szCs w:val="21"/>
+          <w:lang w:val="en-US" w:eastAsia="zh-CN"/>
+        </w:rPr>
+        <w:t>第一种内容分发网络的示意图如下图所示：客户端向本地DNS请求，本地DNS在经过和反复解析类似的步骤之后拿到了由授权DNS返回的原始服务器的ip地址，本地DNS将这个IP地址返回给客户端，客户端使用这个ip地址与原始服务器交互，但此时原始服务器并不会直接相应客户端的域名解析请求将域名解析，而是会返回一个CDN服务器的ip地址，在这些CDN服务器对原始服务器中的内容进行复制缓存，客户端通过与CDN服务器交互，由CDN服务器完成域名解析的工作。</w:t>
       </w:r>
     </w:p>
     <w:p>
@@ -3610,18 +3859,51 @@
         <w:suppressLineNumbers w:val="0"/>
         <w:shd w:val="clear" w:fill="FFFFFF"/>
         <w:spacing w:after="180" w:afterAutospacing="0" w:line="288" w:lineRule="atLeast"/>
+        <w:ind w:leftChars="0"/>
         <w:jc w:val="left"/>
-        <w:rPr>
-          <w:rFonts w:hint="eastAsia"/>
-          <w:lang w:val="en-US" w:eastAsia="zh-CN"/>
-        </w:rPr>
-      </w:pPr>
-      <w:r>
-        <w:rPr>
-          <w:rFonts w:hint="eastAsia"/>
-          <w:lang w:val="en-US" w:eastAsia="zh-CN"/>
-        </w:rPr>
-        <w:t>根局域名服务器是最高层级的域名服务器，根服务器知道所有顶级域名服务器的域名和ip地址，根域名服务器会向本地域名服务器发送负责该域名解析的TLD域名服务器地址。如果根域名服务器存在域名到ip的映射且未过期则直接返回ip地址。</w:t>
+      </w:pPr>
+      <w:r>
+        <w:drawing>
+          <wp:inline distT="0" distB="0" distL="114300" distR="114300">
+            <wp:extent cx="5265420" cy="2913380"/>
+            <wp:effectExtent l="0" t="0" r="7620" b="12700"/>
+            <wp:docPr id="2" name="图片 1"/>
+            <wp:cNvGraphicFramePr>
+              <a:graphicFrameLocks xmlns:a="http://schemas.openxmlformats.org/drawingml/2006/main" noChangeAspect="1"/>
+            </wp:cNvGraphicFramePr>
+            <a:graphic xmlns:a="http://schemas.openxmlformats.org/drawingml/2006/main">
+              <a:graphicData uri="http://schemas.openxmlformats.org/drawingml/2006/picture">
+                <pic:pic xmlns:pic="http://schemas.openxmlformats.org/drawingml/2006/picture">
+                  <pic:nvPicPr>
+                    <pic:cNvPr id="2" name="图片 1"/>
+                    <pic:cNvPicPr>
+                      <a:picLocks noChangeAspect="1"/>
+                    </pic:cNvPicPr>
+                  </pic:nvPicPr>
+                  <pic:blipFill>
+                    <a:blip r:embed="rId13"/>
+                    <a:stretch>
+                      <a:fillRect/>
+                    </a:stretch>
+                  </pic:blipFill>
+                  <pic:spPr>
+                    <a:xfrm>
+                      <a:off x="0" y="0"/>
+                      <a:ext cx="5265420" cy="2913380"/>
+                    </a:xfrm>
+                    <a:prstGeom prst="rect">
+                      <a:avLst/>
+                    </a:prstGeom>
+                    <a:noFill/>
+                    <a:ln>
+                      <a:noFill/>
+                    </a:ln>
+                  </pic:spPr>
+                </pic:pic>
+              </a:graphicData>
+            </a:graphic>
+          </wp:inline>
+        </w:drawing>
       </w:r>
     </w:p>
     <w:p>
@@ -3635,18 +3917,19 @@
         <w:suppressLineNumbers w:val="0"/>
         <w:shd w:val="clear" w:fill="FFFFFF"/>
         <w:spacing w:after="180" w:afterAutospacing="0" w:line="288" w:lineRule="atLeast"/>
+        <w:ind w:leftChars="0"/>
         <w:jc w:val="left"/>
         <w:rPr>
+          <w:rFonts w:hint="default" w:eastAsiaTheme="minorEastAsia"/>
+          <w:lang w:val="en-US" w:eastAsia="zh-CN"/>
+        </w:rPr>
+      </w:pPr>
+      <w:r>
+        <w:rPr>
           <w:rFonts w:hint="eastAsia"/>
           <w:lang w:val="en-US" w:eastAsia="zh-CN"/>
         </w:rPr>
-      </w:pPr>
-      <w:r>
-        <w:rPr>
-          <w:rFonts w:hint="eastAsia"/>
-          <w:lang w:val="en-US" w:eastAsia="zh-CN"/>
-        </w:rPr>
-        <w:t>顶级域名服务器负责管理管理在该顶级域名服务器注册的所有二级域名，当收到本地域名服务器的请求时给出相应的回答，这个回答可能是一个授权域名服务器的地址，也可以因为有未过期的缓存而直接返回正确的域名对应的ip地址。</w:t>
+        <w:t>第二种内容分发网络的特点是，客户端不会与原始服务器进行交互，如下图所示：</w:t>
       </w:r>
     </w:p>
     <w:p>
@@ -3655,63 +3938,7 @@
         <w:keepLines w:val="0"/>
         <w:widowControl/>
         <w:numPr>
-          <w:numId w:val="0"/>
-        </w:numPr>
-        <w:suppressLineNumbers w:val="0"/>
-        <w:shd w:val="clear" w:fill="FFFFFF"/>
-        <w:spacing w:after="180" w:afterAutospacing="0" w:line="288" w:lineRule="atLeast"/>
-        <w:jc w:val="left"/>
-        <w:rPr>
-          <w:rFonts w:hint="eastAsia"/>
-          <w:lang w:val="en-US" w:eastAsia="zh-CN"/>
-        </w:rPr>
-      </w:pPr>
-      <w:r>
-        <w:rPr>
-          <w:rFonts w:hint="eastAsia"/>
-          <w:lang w:val="en-US" w:eastAsia="zh-CN"/>
-        </w:rPr>
-        <w:t>授权域名服务器是对于名字与地址映射，保留其初始数据来源的服务器，用来保存所有其所管辖的主机域名到ip地址的映射，授权域名服务器会将解析的结果返回给本地域名服务器，再由本地域名服务器传递给请求主机</w:t>
-      </w:r>
-    </w:p>
-    <w:p>
-      <w:pPr>
-        <w:keepNext w:val="0"/>
-        <w:keepLines w:val="0"/>
-        <w:widowControl/>
-        <w:numPr>
-          <w:numId w:val="0"/>
-        </w:numPr>
-        <w:suppressLineNumbers w:val="0"/>
-        <w:shd w:val="clear" w:fill="FFFFFF"/>
-        <w:spacing w:after="180" w:afterAutospacing="0" w:line="288" w:lineRule="atLeast"/>
-        <w:jc w:val="left"/>
-        <w:rPr>
-          <w:rFonts w:hint="default"/>
-          <w:lang w:val="en-US" w:eastAsia="zh-CN"/>
-        </w:rPr>
-      </w:pPr>
-      <w:r>
-        <w:rPr>
-          <w:rFonts w:hint="eastAsia"/>
-          <w:lang w:val="en-US" w:eastAsia="zh-CN"/>
-        </w:rPr>
-        <w:t>（二）</w:t>
-      </w:r>
-      <w:r>
-        <w:rPr>
-          <w:rFonts w:ascii="Times New Roman" w:hAnsi="Times New Roman" w:eastAsia="宋体" w:cs="Times New Roman"/>
-          <w:szCs w:val="21"/>
-        </w:rPr>
-        <w:t>给出内容分发网络（CDN）中DNS重定向的基本方法，说明原始资源记录应该如何修改，并描述重定向过程</w:t>
-      </w:r>
-    </w:p>
-    <w:p>
-      <w:pPr>
-        <w:keepNext w:val="0"/>
-        <w:keepLines w:val="0"/>
-        <w:widowControl/>
-        <w:numPr>
+          <w:ilvl w:val="0"/>
           <w:numId w:val="0"/>
         </w:numPr>
         <w:suppressLineNumbers w:val="0"/>
@@ -3738,7 +3965,7 @@
                     </pic:cNvPicPr>
                   </pic:nvPicPr>
                   <pic:blipFill>
-                    <a:blip r:embed="rId12"/>
+                    <a:blip r:embed="rId14"/>
                     <a:stretch>
                       <a:fillRect/>
                     </a:stretch>
@@ -3769,6 +3996,7 @@
         <w:keepLines w:val="0"/>
         <w:widowControl/>
         <w:numPr>
+          <w:ilvl w:val="0"/>
           <w:numId w:val="0"/>
         </w:numPr>
         <w:suppressLineNumbers w:val="0"/>
@@ -3785,7 +4013,7 @@
           <w:rFonts w:hint="eastAsia"/>
           <w:lang w:val="en-US" w:eastAsia="zh-CN"/>
         </w:rPr>
-        <w:t>在内容分发网络中，客户端的解析请求将首先被发送至本地DNS，如果本地DNS无法根据缓存完成域名解析，本地DNS会将请求发送至根DNS，并由DNS返回一个授权DNS的IP地址，并由该IP地址给出负载均衡DNS的IP地址。</w:t>
+        <w:t>在该内容分发网络中，客户端的解析请求将首先被发送至本地DNS，如果本地DNS无法根据缓存完成域名解析，本地DNS会将请求发送至根DNS，并由DNS返回一个授权DNS的IP地址，并由该IP地址给出负载均衡DNS的IP地址。</w:t>
       </w:r>
     </w:p>
     <w:p>
@@ -3971,6 +4199,131 @@
           <w:lang w:val="en-US" w:eastAsia="zh-CN"/>
         </w:rPr>
         <w:t>除此之外还要充分利用DNS数据包的特殊结构来帮助我们完成检测，比如说：在之前的wireshark抓包中，我们可以看到两处被标明了No error，分别在Flags位置以及Reply Code的位置，我们可以根据数据包头部的标志位以及ReplyCode来判断数据是否可能存在破损，例如，一个请求数据报的OPCode应该是1，根据这样的检测也可以检测出数据报是否可能存在传输时的差错。</w:t>
+      </w:r>
+    </w:p>
+    <w:p>
+      <w:pPr>
+        <w:rPr>
+          <w:rFonts w:hint="eastAsia" w:ascii="Times New Roman" w:hAnsi="Times New Roman" w:eastAsia="宋体" w:cs="Times New Roman"/>
+          <w:szCs w:val="21"/>
+          <w:lang w:val="en-US" w:eastAsia="zh-CN"/>
+        </w:rPr>
+      </w:pPr>
+      <w:r>
+        <w:rPr>
+          <w:rFonts w:hint="eastAsia" w:ascii="Times New Roman" w:hAnsi="Times New Roman" w:eastAsia="宋体" w:cs="Times New Roman"/>
+          <w:szCs w:val="21"/>
+          <w:lang w:val="en-US" w:eastAsia="zh-CN"/>
+        </w:rPr>
+        <w:drawing>
+          <wp:inline distT="0" distB="0" distL="114300" distR="114300">
+            <wp:extent cx="5270500" cy="1552575"/>
+            <wp:effectExtent l="0" t="0" r="2540" b="1905"/>
+            <wp:docPr id="12" name="图片 12" descr="6434534b202613899ebb2d6b92ca927"/>
+            <wp:cNvGraphicFramePr>
+              <a:graphicFrameLocks xmlns:a="http://schemas.openxmlformats.org/drawingml/2006/main" noChangeAspect="1"/>
+            </wp:cNvGraphicFramePr>
+            <a:graphic xmlns:a="http://schemas.openxmlformats.org/drawingml/2006/main">
+              <a:graphicData uri="http://schemas.openxmlformats.org/drawingml/2006/picture">
+                <pic:pic xmlns:pic="http://schemas.openxmlformats.org/drawingml/2006/picture">
+                  <pic:nvPicPr>
+                    <pic:cNvPr id="12" name="图片 12" descr="6434534b202613899ebb2d6b92ca927"/>
+                    <pic:cNvPicPr>
+                      <a:picLocks noChangeAspect="1"/>
+                    </pic:cNvPicPr>
+                  </pic:nvPicPr>
+                  <pic:blipFill>
+                    <a:blip r:embed="rId15"/>
+                    <a:stretch>
+                      <a:fillRect/>
+                    </a:stretch>
+                  </pic:blipFill>
+                  <pic:spPr>
+                    <a:xfrm>
+                      <a:off x="0" y="0"/>
+                      <a:ext cx="5270500" cy="1552575"/>
+                    </a:xfrm>
+                    <a:prstGeom prst="rect">
+                      <a:avLst/>
+                    </a:prstGeom>
+                  </pic:spPr>
+                </pic:pic>
+              </a:graphicData>
+            </a:graphic>
+          </wp:inline>
+        </w:drawing>
+      </w:r>
+    </w:p>
+    <w:p>
+      <w:pPr>
+        <w:rPr>
+          <w:rFonts w:hint="default" w:ascii="Times New Roman" w:hAnsi="Times New Roman" w:eastAsia="宋体" w:cs="Times New Roman"/>
+          <w:szCs w:val="21"/>
+          <w:lang w:val="en-US" w:eastAsia="zh-CN"/>
+        </w:rPr>
+      </w:pPr>
+      <w:r>
+        <w:rPr>
+          <w:rFonts w:hint="eastAsia" w:ascii="Times New Roman" w:hAnsi="Times New Roman" w:eastAsia="宋体" w:cs="Times New Roman"/>
+          <w:szCs w:val="21"/>
+          <w:lang w:val="en-US" w:eastAsia="zh-CN"/>
+        </w:rPr>
+        <w:t>并且，每一个由DNS返回的解析结果并不是随时有效的，可以观察到在一次回答中同样包含一个TimeToLive的作用域：当超过了TTL规定的时间后，该回答就会自动失效，保证了每一次回答的有效性以及实时性。</w:t>
+      </w:r>
+      <w:bookmarkStart w:id="0" w:name="_GoBack"/>
+      <w:bookmarkEnd w:id="0"/>
+    </w:p>
+    <w:p>
+      <w:pPr>
+        <w:rPr>
+          <w:rFonts w:hint="default" w:ascii="Times New Roman" w:hAnsi="Times New Roman" w:eastAsia="宋体" w:cs="Times New Roman"/>
+          <w:szCs w:val="21"/>
+          <w:lang w:val="en-US" w:eastAsia="zh-CN"/>
+        </w:rPr>
+      </w:pPr>
+      <w:r>
+        <w:rPr>
+          <w:rFonts w:hint="default" w:ascii="Times New Roman" w:hAnsi="Times New Roman" w:eastAsia="宋体" w:cs="Times New Roman"/>
+          <w:szCs w:val="21"/>
+          <w:lang w:val="en-US" w:eastAsia="zh-CN"/>
+        </w:rPr>
+        <w:drawing>
+          <wp:inline distT="0" distB="0" distL="114300" distR="114300">
+            <wp:extent cx="5273040" cy="1256030"/>
+            <wp:effectExtent l="0" t="0" r="0" b="8890"/>
+            <wp:docPr id="15" name="图片 15" descr="e377ca81d1d2bfc9ef872c45e6b1ed0"/>
+            <wp:cNvGraphicFramePr>
+              <a:graphicFrameLocks xmlns:a="http://schemas.openxmlformats.org/drawingml/2006/main" noChangeAspect="1"/>
+            </wp:cNvGraphicFramePr>
+            <a:graphic xmlns:a="http://schemas.openxmlformats.org/drawingml/2006/main">
+              <a:graphicData uri="http://schemas.openxmlformats.org/drawingml/2006/picture">
+                <pic:pic xmlns:pic="http://schemas.openxmlformats.org/drawingml/2006/picture">
+                  <pic:nvPicPr>
+                    <pic:cNvPr id="15" name="图片 15" descr="e377ca81d1d2bfc9ef872c45e6b1ed0"/>
+                    <pic:cNvPicPr>
+                      <a:picLocks noChangeAspect="1"/>
+                    </pic:cNvPicPr>
+                  </pic:nvPicPr>
+                  <pic:blipFill>
+                    <a:blip r:embed="rId16"/>
+                    <a:stretch>
+                      <a:fillRect/>
+                    </a:stretch>
+                  </pic:blipFill>
+                  <pic:spPr>
+                    <a:xfrm>
+                      <a:off x="0" y="0"/>
+                      <a:ext cx="5273040" cy="1256030"/>
+                    </a:xfrm>
+                    <a:prstGeom prst="rect">
+                      <a:avLst/>
+                    </a:prstGeom>
+                  </pic:spPr>
+                </pic:pic>
+              </a:graphicData>
+            </a:graphic>
+          </wp:inline>
+        </w:drawing>
       </w:r>
     </w:p>
     <w:p>
@@ -4017,7 +4370,7 @@
                     </pic:cNvPicPr>
                   </pic:nvPicPr>
                   <pic:blipFill>
-                    <a:blip r:embed="rId13"/>
+                    <a:blip r:embed="rId17"/>
                     <a:stretch>
                       <a:fillRect/>
                     </a:stretch>
@@ -4070,17 +4423,30 @@
         <w:suppressLineNumbers w:val="0"/>
         <w:jc w:val="left"/>
         <w:rPr>
+          <w:rFonts w:hint="eastAsia"/>
+          <w:lang w:val="en-US" w:eastAsia="zh-CN"/>
+        </w:rPr>
+      </w:pPr>
+      <w:r>
+        <w:rPr>
+          <w:rFonts w:hint="eastAsia"/>
+          <w:lang w:val="en-US" w:eastAsia="zh-CN"/>
+        </w:rPr>
+        <w:t>最后，因为UDP不是面向连接的通信方式，所以在发送消息之前不需要进行连接确认，所以说如果DNS服务器损坏，将会造成大量域名无法解析的情况发生，于是DNS体系也在不同区域范围内部署多台冗余服务器来避免单点丢失，弥补UDP的劣势。</w:t>
+      </w:r>
+    </w:p>
+    <w:p>
+      <w:pPr>
+        <w:keepNext w:val="0"/>
+        <w:keepLines w:val="0"/>
+        <w:widowControl/>
+        <w:suppressLineNumbers w:val="0"/>
+        <w:jc w:val="left"/>
+        <w:rPr>
           <w:rFonts w:hint="default"/>
           <w:lang w:val="en-US" w:eastAsia="zh-CN"/>
         </w:rPr>
       </w:pPr>
-      <w:r>
-        <w:rPr>
-          <w:rFonts w:hint="eastAsia"/>
-          <w:lang w:val="en-US" w:eastAsia="zh-CN"/>
-        </w:rPr>
-        <w:t>最后，因为UDP不是面向连接的通信方式，所以在发送消息之前不需要进行连接确认，所以说如果DNS服务器损坏，将会造成大量域名无法解析的情况发生，于是DNS体系也在不同区域范围内部署多台冗余服务器来避免单点丢失，弥补UDP的劣势。</w:t>
-      </w:r>
     </w:p>
     <w:p>
       <w:pPr>
@@ -4133,6 +4499,7 @@
         <w:keepLines w:val="0"/>
         <w:widowControl/>
         <w:numPr>
+          <w:ilvl w:val="0"/>
           <w:numId w:val="0"/>
         </w:numPr>
         <w:suppressLineNumbers w:val="0"/>

</xml_diff>